<commit_message>
add Pro_dir and update css JavaScript note 20210315
</commit_message>
<xml_diff>
--- a/studyNote/JavaScript/JavaScript_2020_ES11.docx
+++ b/studyNote/JavaScript/JavaScript_2020_ES11.docx
@@ -192,7 +192,9 @@
         </w:tblBorders>
         <w:tblLayout w:type="autofit"/>
         <w:tblCellMar>
+          <w:top w:w="0" w:type="dxa"/>
           <w:left w:w="108" w:type="dxa"/>
+          <w:bottom w:w="0" w:type="dxa"/>
           <w:right w:w="108" w:type="dxa"/>
         </w:tblCellMar>
       </w:tblPr>
@@ -209,6 +211,12 @@
             <w:insideH w:val="single" w:color="auto" w:sz="4" w:space="0"/>
             <w:insideV w:val="single" w:color="auto" w:sz="4" w:space="0"/>
           </w:tblBorders>
+          <w:tblCellMar>
+            <w:top w:w="0" w:type="dxa"/>
+            <w:left w:w="108" w:type="dxa"/>
+            <w:bottom w:w="0" w:type="dxa"/>
+            <w:right w:w="108" w:type="dxa"/>
+          </w:tblCellMar>
         </w:tblPrEx>
         <w:tc>
           <w:tcPr>
@@ -318,7 +326,7 @@
               </w:numPr>
               <w:ind w:firstLine="380" w:firstLineChars="200"/>
               <w:rPr>
-                <w:rFonts w:hint="eastAsia" w:ascii="Times New Roman" w:hAnsi="Times New Roman" w:eastAsia="宋体" w:cs="Tahoma"/>
+                <w:rFonts w:hint="default" w:ascii="Times New Roman" w:hAnsi="Times New Roman" w:eastAsia="宋体" w:cs="Tahoma"/>
                 <w:i w:val="0"/>
                 <w:caps w:val="0"/>
                 <w:color w:val="FF0000"/>
@@ -326,6 +334,7 @@
                 <w:sz w:val="19"/>
                 <w:szCs w:val="19"/>
                 <w:shd w:val="clear" w:fill="FFFFFF"/>
+                <w:lang w:val="en-US" w:eastAsia="zh-CN"/>
               </w:rPr>
             </w:pPr>
             <w:r>
@@ -340,6 +349,34 @@
                 <w:shd w:val="clear" w:fill="FFFFFF"/>
               </w:rPr>
               <w:t xml:space="preserve">  // expected output: 2</w:t>
+            </w:r>
+            <w:r>
+              <w:rPr>
+                <w:rFonts w:hint="eastAsia" w:ascii="Times New Roman" w:hAnsi="Times New Roman" w:eastAsia="宋体" w:cs="Tahoma"/>
+                <w:i w:val="0"/>
+                <w:caps w:val="0"/>
+                <w:color w:val="FF0000"/>
+                <w:spacing w:val="0"/>
+                <w:sz w:val="19"/>
+                <w:szCs w:val="19"/>
+                <w:shd w:val="clear" w:fill="FFFFFF"/>
+                <w:lang w:eastAsia="zh-CN"/>
+              </w:rPr>
+              <w:t>，</w:t>
+            </w:r>
+            <w:r>
+              <w:rPr>
+                <w:rFonts w:hint="eastAsia" w:ascii="Times New Roman" w:hAnsi="Times New Roman" w:eastAsia="宋体" w:cs="Tahoma"/>
+                <w:i w:val="0"/>
+                <w:caps w:val="0"/>
+                <w:color w:val="FF0000"/>
+                <w:spacing w:val="0"/>
+                <w:sz w:val="19"/>
+                <w:szCs w:val="19"/>
+                <w:shd w:val="clear" w:fill="FFFFFF"/>
+                <w:lang w:val="en-US" w:eastAsia="zh-CN"/>
+              </w:rPr>
+              <w:t>希望输出2</w:t>
             </w:r>
           </w:p>
           <w:p>
@@ -438,6 +475,34 @@
               </w:rPr>
               <w:t>// expected output: 2</w:t>
             </w:r>
+            <w:r>
+              <w:rPr>
+                <w:rFonts w:hint="eastAsia" w:ascii="Times New Roman" w:hAnsi="Times New Roman" w:eastAsia="宋体" w:cs="Tahoma"/>
+                <w:i w:val="0"/>
+                <w:caps w:val="0"/>
+                <w:color w:val="FF0000"/>
+                <w:spacing w:val="0"/>
+                <w:sz w:val="19"/>
+                <w:szCs w:val="19"/>
+                <w:shd w:val="clear" w:fill="FFFFFF"/>
+                <w:lang w:eastAsia="zh-CN"/>
+              </w:rPr>
+              <w:t>，</w:t>
+            </w:r>
+            <w:r>
+              <w:rPr>
+                <w:rFonts w:hint="eastAsia" w:ascii="Times New Roman" w:hAnsi="Times New Roman" w:eastAsia="宋体" w:cs="Tahoma"/>
+                <w:i w:val="0"/>
+                <w:caps w:val="0"/>
+                <w:color w:val="FF0000"/>
+                <w:spacing w:val="0"/>
+                <w:sz w:val="19"/>
+                <w:szCs w:val="19"/>
+                <w:shd w:val="clear" w:fill="FFFFFF"/>
+                <w:lang w:val="en-US" w:eastAsia="zh-CN"/>
+              </w:rPr>
+              <w:t>希望输出2</w:t>
+            </w:r>
           </w:p>
         </w:tc>
       </w:tr>
@@ -452,7 +517,9 @@
             <w:insideV w:val="single" w:color="auto" w:sz="4" w:space="0"/>
           </w:tblBorders>
           <w:tblCellMar>
+            <w:top w:w="0" w:type="dxa"/>
             <w:left w:w="108" w:type="dxa"/>
+            <w:bottom w:w="0" w:type="dxa"/>
             <w:right w:w="108" w:type="dxa"/>
           </w:tblCellMar>
         </w:tblPrEx>
@@ -1287,7 +1354,7 @@
                 <w:shd w:val="clear" w:fill="FFFFFF"/>
                 <w:lang w:val="en-US" w:eastAsia="zh-CN"/>
               </w:rPr>
-              <w:t>结果输出：Uncaught ReferenceError: temp is not defined</w:t>
+              <w:t>结果输出：Uncaught ReferenceError: temp is not defined 会提示在temp===1这行出错</w:t>
             </w:r>
           </w:p>
         </w:tc>
@@ -1340,944 +1407,1027 @@
           <w:szCs w:val="19"/>
           <w:shd w:val="clear" w:fill="FFFFFF"/>
         </w:rPr>
-        <w:t>ECMAScript 的变量是松散类型的，所谓松散类型就是可以用来保存任何类型的数据。</w:t>
-      </w:r>
-    </w:p>
-    <w:p>
-      <w:pPr>
-        <w:numPr>
-          <w:ilvl w:val="0"/>
-          <w:numId w:val="0"/>
-        </w:numPr>
-        <w:ind w:firstLine="380" w:firstLineChars="200"/>
+        <w:t>ECMAScript 的变量是</w:t>
+      </w:r>
+      <w:r>
         <w:rPr>
           <w:rFonts w:ascii="Times New Roman" w:hAnsi="Times New Roman" w:eastAsia="宋体" w:cs="Tahoma"/>
-          <w:i w:val="0"/>
-          <w:caps w:val="0"/>
-          <w:color w:val="101821"/>
-          <w:spacing w:val="0"/>
-          <w:sz w:val="19"/>
-          <w:szCs w:val="19"/>
-          <w:shd w:val="clear" w:fill="FFFFFF"/>
-        </w:rPr>
-      </w:pPr>
-      <w:r>
-        <w:rPr>
-          <w:rFonts w:hint="eastAsia" w:ascii="Times New Roman" w:hAnsi="Times New Roman" w:eastAsia="宋体" w:cs="Tahoma"/>
-          <w:i w:val="0"/>
-          <w:caps w:val="0"/>
-          <w:color w:val="101821"/>
-          <w:spacing w:val="0"/>
-          <w:sz w:val="19"/>
-          <w:szCs w:val="19"/>
-          <w:shd w:val="clear" w:fill="FFFFFF"/>
-        </w:rPr>
-        <w:t>如果你重新声明一个 JavaScript 变量，它将不会丢失其值</w:t>
-      </w:r>
-      <w:r>
-        <w:rPr>
-          <w:rFonts w:hint="eastAsia" w:ascii="Times New Roman" w:hAnsi="Times New Roman" w:eastAsia="宋体" w:cs="Tahoma"/>
-          <w:i w:val="0"/>
-          <w:caps w:val="0"/>
-          <w:color w:val="101821"/>
-          <w:spacing w:val="0"/>
-          <w:sz w:val="19"/>
-          <w:szCs w:val="19"/>
-          <w:shd w:val="clear" w:fill="FFFFFF"/>
-          <w:lang w:eastAsia="zh-CN"/>
-        </w:rPr>
-        <w:t>（</w:t>
-      </w:r>
-      <w:r>
-        <w:rPr>
-          <w:rFonts w:hint="eastAsia" w:ascii="Times New Roman" w:hAnsi="Times New Roman" w:eastAsia="宋体" w:cs="Tahoma"/>
-          <w:i w:val="0"/>
-          <w:caps w:val="0"/>
-          <w:color w:val="101821"/>
-          <w:spacing w:val="0"/>
-          <w:sz w:val="19"/>
-          <w:szCs w:val="19"/>
-          <w:shd w:val="clear" w:fill="FFFFFF"/>
-          <w:lang w:val="en-US" w:eastAsia="zh-CN"/>
-        </w:rPr>
-        <w:t>前提是该变量是在同个函数中</w:t>
-      </w:r>
-      <w:r>
-        <w:rPr>
-          <w:rFonts w:hint="eastAsia" w:ascii="Times New Roman" w:hAnsi="Times New Roman" w:eastAsia="宋体" w:cs="Tahoma"/>
-          <w:i w:val="0"/>
-          <w:caps w:val="0"/>
-          <w:color w:val="101821"/>
-          <w:spacing w:val="0"/>
-          <w:sz w:val="19"/>
-          <w:szCs w:val="19"/>
-          <w:shd w:val="clear" w:fill="FFFFFF"/>
-          <w:lang w:eastAsia="zh-CN"/>
-        </w:rPr>
-        <w:t>）</w:t>
-      </w:r>
-      <w:r>
-        <w:rPr>
-          <w:rFonts w:hint="eastAsia" w:ascii="Times New Roman" w:hAnsi="Times New Roman" w:eastAsia="宋体" w:cs="Tahoma"/>
-          <w:i w:val="0"/>
-          <w:caps w:val="0"/>
-          <w:color w:val="101821"/>
-          <w:spacing w:val="0"/>
-          <w:sz w:val="19"/>
-          <w:szCs w:val="19"/>
-          <w:shd w:val="clear" w:fill="FFFFFF"/>
-        </w:rPr>
-        <w:t>。</w:t>
-      </w:r>
-    </w:p>
-    <w:p>
-      <w:pPr>
-        <w:numPr>
-          <w:ilvl w:val="0"/>
-          <w:numId w:val="0"/>
-        </w:numPr>
-        <w:ind w:firstLine="380" w:firstLineChars="200"/>
-        <w:rPr>
-          <w:rFonts w:hint="default" w:ascii="Times New Roman" w:hAnsi="Times New Roman" w:eastAsia="宋体" w:cs="Tahoma"/>
-          <w:i w:val="0"/>
-          <w:caps w:val="0"/>
-          <w:color w:val="FF0000"/>
-          <w:spacing w:val="0"/>
-          <w:sz w:val="19"/>
-          <w:szCs w:val="19"/>
-          <w:shd w:val="clear" w:fill="FFFFFF"/>
-          <w:lang w:val="en-US" w:eastAsia="zh-CN"/>
-        </w:rPr>
-      </w:pPr>
-      <w:r>
-        <w:rPr>
-          <w:rFonts w:hint="default" w:ascii="Times New Roman" w:hAnsi="Times New Roman" w:eastAsia="宋体" w:cs="Tahoma"/>
-          <w:i w:val="0"/>
-          <w:caps w:val="0"/>
-          <w:color w:val="FF0000"/>
-          <w:spacing w:val="0"/>
-          <w:sz w:val="19"/>
-          <w:szCs w:val="19"/>
-          <w:shd w:val="clear" w:fill="FFFFFF"/>
-          <w:lang w:val="en-US" w:eastAsia="zh-CN"/>
-        </w:rPr>
-        <w:t>var message;</w:t>
-      </w:r>
-    </w:p>
-    <w:p>
-      <w:pPr>
-        <w:numPr>
-          <w:ilvl w:val="0"/>
-          <w:numId w:val="0"/>
-        </w:numPr>
-        <w:ind w:firstLine="380" w:firstLineChars="200"/>
-        <w:rPr>
-          <w:rFonts w:hint="default" w:ascii="Times New Roman" w:hAnsi="Times New Roman" w:eastAsia="宋体" w:cs="Tahoma"/>
-          <w:i w:val="0"/>
-          <w:caps w:val="0"/>
-          <w:color w:val="000000" w:themeColor="text1"/>
-          <w:spacing w:val="0"/>
-          <w:sz w:val="19"/>
-          <w:szCs w:val="19"/>
-          <w:shd w:val="clear" w:fill="FFFFFF"/>
-          <w:lang w:val="en-US" w:eastAsia="zh-CN"/>
-          <w14:textFill>
-            <w14:solidFill>
-              <w14:schemeClr w14:val="tx1"/>
-            </w14:solidFill>
-          </w14:textFill>
-        </w:rPr>
-      </w:pPr>
-      <w:r>
-        <w:rPr>
-          <w:rFonts w:hint="default" w:ascii="Times New Roman" w:hAnsi="Times New Roman" w:eastAsia="宋体" w:cs="Tahoma"/>
-          <w:i w:val="0"/>
-          <w:caps w:val="0"/>
-          <w:color w:val="000000" w:themeColor="text1"/>
-          <w:spacing w:val="0"/>
-          <w:sz w:val="19"/>
-          <w:szCs w:val="19"/>
-          <w:shd w:val="clear" w:fill="FFFFFF"/>
-          <w:lang w:val="en-US" w:eastAsia="zh-CN"/>
-          <w14:textFill>
-            <w14:solidFill>
-              <w14:schemeClr w14:val="tx1"/>
-            </w14:solidFill>
-          </w14:textFill>
-        </w:rPr>
-        <w:t xml:space="preserve">这行代码定义了一个名为 message 的变量，该变量可以用来保存任何值（像这样未经过初始化的 变量，会保存一个特殊的值—— </w:t>
-      </w:r>
-      <w:r>
-        <w:rPr>
-          <w:rFonts w:hint="default" w:ascii="Times New Roman" w:hAnsi="Times New Roman" w:eastAsia="宋体" w:cs="Tahoma"/>
-          <w:i w:val="0"/>
-          <w:caps w:val="0"/>
-          <w:color w:val="000000" w:themeColor="text1"/>
-          <w:spacing w:val="0"/>
-          <w:sz w:val="19"/>
-          <w:szCs w:val="19"/>
-          <w:highlight w:val="yellow"/>
-          <w:shd w:val="clear" w:fill="FFFFFF"/>
-          <w:lang w:val="en-US" w:eastAsia="zh-CN"/>
-          <w14:textFill>
-            <w14:solidFill>
-              <w14:schemeClr w14:val="tx1"/>
-            </w14:solidFill>
-          </w14:textFill>
-        </w:rPr>
-        <w:t>undefined</w:t>
-      </w:r>
-      <w:r>
-        <w:rPr>
-          <w:rFonts w:hint="default" w:ascii="Times New Roman" w:hAnsi="Times New Roman" w:eastAsia="宋体" w:cs="Tahoma"/>
-          <w:i w:val="0"/>
-          <w:caps w:val="0"/>
-          <w:color w:val="000000" w:themeColor="text1"/>
-          <w:spacing w:val="0"/>
-          <w:sz w:val="19"/>
-          <w:szCs w:val="19"/>
-          <w:shd w:val="clear" w:fill="FFFFFF"/>
-          <w:lang w:val="en-US" w:eastAsia="zh-CN"/>
-          <w14:textFill>
-            <w14:solidFill>
-              <w14:schemeClr w14:val="tx1"/>
-            </w14:solidFill>
-          </w14:textFill>
-        </w:rPr>
-        <w:t>）。</w:t>
-      </w:r>
-    </w:p>
-    <w:p>
-      <w:pPr>
-        <w:numPr>
-          <w:ilvl w:val="0"/>
-          <w:numId w:val="0"/>
-        </w:numPr>
-        <w:ind w:firstLine="380" w:firstLineChars="200"/>
-        <w:rPr>
-          <w:rFonts w:hint="default" w:ascii="Times New Roman" w:hAnsi="Times New Roman" w:eastAsia="宋体" w:cs="Tahoma"/>
-          <w:i w:val="0"/>
-          <w:caps w:val="0"/>
-          <w:color w:val="000000" w:themeColor="text1"/>
-          <w:spacing w:val="0"/>
-          <w:sz w:val="19"/>
-          <w:szCs w:val="19"/>
-          <w:shd w:val="clear" w:fill="FFFFFF"/>
-          <w:lang w:val="en-US" w:eastAsia="zh-CN"/>
-          <w14:textFill>
-            <w14:solidFill>
-              <w14:schemeClr w14:val="tx1"/>
-            </w14:solidFill>
-          </w14:textFill>
-        </w:rPr>
-      </w:pPr>
-      <w:r>
-        <w:rPr>
-          <w:rFonts w:hint="default" w:ascii="Times New Roman" w:hAnsi="Times New Roman" w:eastAsia="宋体" w:cs="Tahoma"/>
-          <w:i w:val="0"/>
-          <w:caps w:val="0"/>
-          <w:color w:val="000000" w:themeColor="text1"/>
-          <w:spacing w:val="0"/>
-          <w:sz w:val="19"/>
-          <w:szCs w:val="19"/>
-          <w:shd w:val="clear" w:fill="FFFFFF"/>
-          <w:lang w:val="en-US" w:eastAsia="zh-CN"/>
-          <w14:textFill>
-            <w14:solidFill>
-              <w14:schemeClr w14:val="tx1"/>
-            </w14:solidFill>
-          </w14:textFill>
-        </w:rPr>
-        <w:t>在严格模式下，不能定义名为 eval 或 arguments 的变量，否则会导致语法错误。</w:t>
-      </w:r>
-    </w:p>
-    <w:p>
-      <w:pPr>
-        <w:numPr>
-          <w:ilvl w:val="0"/>
-          <w:numId w:val="0"/>
-        </w:numPr>
-        <w:ind w:firstLine="380" w:firstLineChars="200"/>
-        <w:rPr>
-          <w:rFonts w:hint="default" w:ascii="Times New Roman" w:hAnsi="Times New Roman" w:eastAsia="宋体" w:cs="Tahoma"/>
-          <w:i w:val="0"/>
-          <w:caps w:val="0"/>
-          <w:color w:val="FF0000"/>
-          <w:spacing w:val="0"/>
-          <w:sz w:val="19"/>
-          <w:szCs w:val="19"/>
-          <w:shd w:val="clear" w:fill="FFFFFF"/>
-          <w:lang w:val="en-US" w:eastAsia="zh-CN"/>
-        </w:rPr>
-      </w:pPr>
-      <w:r>
-        <w:rPr>
-          <w:rFonts w:hint="default" w:ascii="Times New Roman" w:hAnsi="Times New Roman" w:eastAsia="宋体" w:cs="Tahoma"/>
-          <w:i w:val="0"/>
-          <w:caps w:val="0"/>
-          <w:color w:val="FF0000"/>
-          <w:spacing w:val="0"/>
-          <w:sz w:val="19"/>
-          <w:szCs w:val="19"/>
-          <w:shd w:val="clear" w:fill="FFFFFF"/>
-          <w:lang w:val="en-US" w:eastAsia="zh-CN"/>
-        </w:rPr>
-        <w:t>var message = "hi";</w:t>
-      </w:r>
-    </w:p>
-    <w:p>
-      <w:pPr>
-        <w:numPr>
-          <w:ilvl w:val="0"/>
-          <w:numId w:val="0"/>
-        </w:numPr>
-        <w:ind w:firstLine="380" w:firstLineChars="200"/>
-        <w:rPr>
-          <w:rFonts w:hint="default" w:ascii="Times New Roman" w:hAnsi="Times New Roman" w:eastAsia="宋体" w:cs="Tahoma"/>
-          <w:i w:val="0"/>
-          <w:caps w:val="0"/>
-          <w:color w:val="000000" w:themeColor="text1"/>
-          <w:spacing w:val="0"/>
-          <w:sz w:val="19"/>
-          <w:szCs w:val="19"/>
-          <w:shd w:val="clear" w:fill="FFFFFF"/>
-          <w:lang w:val="en-US" w:eastAsia="zh-CN"/>
-          <w14:textFill>
-            <w14:solidFill>
-              <w14:schemeClr w14:val="tx1"/>
-            </w14:solidFill>
-          </w14:textFill>
-        </w:rPr>
-      </w:pPr>
-      <w:r>
-        <w:rPr>
-          <w:rFonts w:hint="default" w:ascii="Times New Roman" w:hAnsi="Times New Roman" w:eastAsia="宋体" w:cs="Tahoma"/>
-          <w:i w:val="0"/>
-          <w:caps w:val="0"/>
-          <w:color w:val="000000" w:themeColor="text1"/>
-          <w:spacing w:val="0"/>
-          <w:sz w:val="19"/>
-          <w:szCs w:val="19"/>
-          <w:shd w:val="clear" w:fill="FFFFFF"/>
-          <w:lang w:val="en-US" w:eastAsia="zh-CN"/>
-          <w14:textFill>
-            <w14:solidFill>
-              <w14:schemeClr w14:val="tx1"/>
-            </w14:solidFill>
-          </w14:textFill>
-        </w:rPr>
-        <w:t>在此，变量 message 中保存了一个字符串值 “hi” 。</w:t>
-      </w:r>
-    </w:p>
-    <w:p>
-      <w:pPr>
-        <w:numPr>
-          <w:ilvl w:val="0"/>
-          <w:numId w:val="0"/>
-        </w:numPr>
-        <w:ind w:firstLine="380" w:firstLineChars="200"/>
-        <w:rPr>
-          <w:rFonts w:hint="default" w:ascii="Times New Roman" w:hAnsi="Times New Roman" w:eastAsia="宋体" w:cs="Tahoma"/>
-          <w:i w:val="0"/>
-          <w:caps w:val="0"/>
-          <w:color w:val="000000" w:themeColor="text1"/>
-          <w:spacing w:val="0"/>
-          <w:sz w:val="19"/>
-          <w:szCs w:val="19"/>
-          <w:shd w:val="clear" w:fill="FFFFFF"/>
-          <w:lang w:val="en-US" w:eastAsia="zh-CN"/>
-          <w14:textFill>
-            <w14:solidFill>
-              <w14:schemeClr w14:val="tx1"/>
-            </w14:solidFill>
-          </w14:textFill>
-        </w:rPr>
-      </w:pPr>
-      <w:r>
-        <w:rPr>
-          <w:rFonts w:hint="default" w:ascii="Times New Roman" w:hAnsi="Times New Roman" w:eastAsia="宋体" w:cs="Tahoma"/>
-          <w:i w:val="0"/>
-          <w:caps w:val="0"/>
-          <w:color w:val="000000" w:themeColor="text1"/>
-          <w:spacing w:val="0"/>
-          <w:sz w:val="19"/>
-          <w:szCs w:val="19"/>
-          <w:shd w:val="clear" w:fill="FFFFFF"/>
-          <w:lang w:val="en-US" w:eastAsia="zh-CN"/>
-          <w14:textFill>
-            <w14:solidFill>
-              <w14:schemeClr w14:val="tx1"/>
-            </w14:solidFill>
-          </w14:textFill>
-        </w:rPr>
-        <w:t>像这样初始化变量并不会把它标记为字符串类型；</w:t>
-      </w:r>
-    </w:p>
-    <w:p>
-      <w:pPr>
-        <w:numPr>
-          <w:ilvl w:val="0"/>
-          <w:numId w:val="0"/>
-        </w:numPr>
-        <w:ind w:firstLine="380" w:firstLineChars="200"/>
-        <w:rPr>
-          <w:rFonts w:hint="default" w:ascii="Times New Roman" w:hAnsi="Times New Roman" w:eastAsia="宋体" w:cs="Tahoma"/>
-          <w:i w:val="0"/>
-          <w:caps w:val="0"/>
-          <w:color w:val="000000" w:themeColor="text1"/>
-          <w:spacing w:val="0"/>
-          <w:sz w:val="19"/>
-          <w:szCs w:val="19"/>
-          <w:shd w:val="clear" w:fill="FFFFFF"/>
-          <w:lang w:val="en-US" w:eastAsia="zh-CN"/>
-          <w14:textFill>
-            <w14:solidFill>
-              <w14:schemeClr w14:val="tx1"/>
-            </w14:solidFill>
-          </w14:textFill>
-        </w:rPr>
-      </w:pPr>
-      <w:r>
-        <w:rPr>
-          <w:rFonts w:hint="default" w:ascii="Times New Roman" w:hAnsi="Times New Roman" w:eastAsia="宋体" w:cs="Tahoma"/>
-          <w:i w:val="0"/>
-          <w:caps w:val="0"/>
-          <w:color w:val="000000" w:themeColor="text1"/>
-          <w:spacing w:val="0"/>
-          <w:sz w:val="19"/>
-          <w:szCs w:val="19"/>
-          <w:shd w:val="clear" w:fill="FFFFFF"/>
-          <w:lang w:val="en-US" w:eastAsia="zh-CN"/>
-          <w14:textFill>
-            <w14:solidFill>
-              <w14:schemeClr w14:val="tx1"/>
-            </w14:solidFill>
-          </w14:textFill>
-        </w:rPr>
-        <w:t>初始化的过程就是给变量赋一个值那么简单。</w:t>
-      </w:r>
-    </w:p>
-    <w:p>
-      <w:pPr>
-        <w:numPr>
-          <w:ilvl w:val="0"/>
-          <w:numId w:val="0"/>
-        </w:numPr>
-        <w:ind w:firstLine="380" w:firstLineChars="200"/>
-        <w:rPr>
-          <w:rFonts w:hint="default" w:ascii="Times New Roman" w:hAnsi="Times New Roman" w:eastAsia="宋体" w:cs="Tahoma"/>
-          <w:i w:val="0"/>
-          <w:caps w:val="0"/>
-          <w:color w:val="FF0000"/>
-          <w:spacing w:val="0"/>
-          <w:sz w:val="19"/>
-          <w:szCs w:val="19"/>
-          <w:shd w:val="clear" w:fill="FFFFFF"/>
-          <w:lang w:val="en-US" w:eastAsia="zh-CN"/>
-        </w:rPr>
-      </w:pPr>
-      <w:r>
-        <w:rPr>
-          <w:rFonts w:hint="default" w:ascii="Times New Roman" w:hAnsi="Times New Roman" w:eastAsia="宋体" w:cs="Tahoma"/>
-          <w:i w:val="0"/>
-          <w:caps w:val="0"/>
-          <w:color w:val="FF0000"/>
-          <w:spacing w:val="0"/>
-          <w:sz w:val="19"/>
-          <w:szCs w:val="19"/>
-          <w:shd w:val="clear" w:fill="FFFFFF"/>
-          <w:lang w:val="en-US" w:eastAsia="zh-CN"/>
-        </w:rPr>
-        <w:t>function test(){</w:t>
-      </w:r>
-    </w:p>
-    <w:p>
-      <w:pPr>
-        <w:numPr>
-          <w:ilvl w:val="0"/>
-          <w:numId w:val="0"/>
-        </w:numPr>
-        <w:ind w:firstLine="380" w:firstLineChars="200"/>
-        <w:rPr>
-          <w:rFonts w:hint="default" w:ascii="Times New Roman" w:hAnsi="Times New Roman" w:eastAsia="宋体" w:cs="Tahoma"/>
-          <w:i w:val="0"/>
-          <w:caps w:val="0"/>
-          <w:color w:val="FF0000"/>
-          <w:spacing w:val="0"/>
-          <w:sz w:val="19"/>
-          <w:szCs w:val="19"/>
-          <w:shd w:val="clear" w:fill="FFFFFF"/>
-          <w:lang w:val="en-US" w:eastAsia="zh-CN"/>
-        </w:rPr>
-      </w:pPr>
-      <w:r>
-        <w:rPr>
-          <w:rFonts w:hint="default" w:ascii="Times New Roman" w:hAnsi="Times New Roman" w:eastAsia="宋体" w:cs="Tahoma"/>
-          <w:i w:val="0"/>
-          <w:caps w:val="0"/>
-          <w:color w:val="FF0000"/>
-          <w:spacing w:val="0"/>
-          <w:sz w:val="19"/>
-          <w:szCs w:val="19"/>
-          <w:shd w:val="clear" w:fill="FFFFFF"/>
-          <w:lang w:val="en-US" w:eastAsia="zh-CN"/>
-        </w:rPr>
-        <w:t>var message = "hi"; // 局部变量</w:t>
-      </w:r>
-    </w:p>
-    <w:p>
-      <w:pPr>
-        <w:numPr>
-          <w:ilvl w:val="0"/>
-          <w:numId w:val="0"/>
-        </w:numPr>
-        <w:ind w:firstLine="380" w:firstLineChars="200"/>
-        <w:rPr>
-          <w:rFonts w:hint="default" w:ascii="Times New Roman" w:hAnsi="Times New Roman" w:eastAsia="宋体" w:cs="Tahoma"/>
-          <w:i w:val="0"/>
-          <w:caps w:val="0"/>
-          <w:color w:val="000000" w:themeColor="text1"/>
-          <w:spacing w:val="0"/>
-          <w:sz w:val="19"/>
-          <w:szCs w:val="19"/>
-          <w:shd w:val="clear" w:fill="FFFFFF"/>
-          <w:lang w:val="en-US" w:eastAsia="zh-CN"/>
-          <w14:textFill>
-            <w14:solidFill>
-              <w14:schemeClr w14:val="tx1"/>
-            </w14:solidFill>
-          </w14:textFill>
-        </w:rPr>
-      </w:pPr>
-      <w:r>
-        <w:rPr>
-          <w:rFonts w:hint="default" w:ascii="Times New Roman" w:hAnsi="Times New Roman" w:eastAsia="宋体" w:cs="Tahoma"/>
-          <w:i w:val="0"/>
-          <w:caps w:val="0"/>
-          <w:color w:val="FF0000"/>
-          <w:spacing w:val="0"/>
-          <w:sz w:val="19"/>
-          <w:szCs w:val="19"/>
-          <w:shd w:val="clear" w:fill="FFFFFF"/>
-          <w:lang w:val="en-US" w:eastAsia="zh-CN"/>
-        </w:rPr>
-        <w:t>}</w:t>
-      </w:r>
-    </w:p>
-    <w:p>
-      <w:pPr>
-        <w:numPr>
-          <w:ilvl w:val="0"/>
-          <w:numId w:val="0"/>
-        </w:numPr>
-        <w:ind w:firstLine="380" w:firstLineChars="200"/>
-        <w:rPr>
-          <w:rFonts w:hint="default" w:ascii="Times New Roman" w:hAnsi="Times New Roman" w:eastAsia="宋体" w:cs="Tahoma"/>
-          <w:i w:val="0"/>
-          <w:caps w:val="0"/>
-          <w:color w:val="FF0000"/>
-          <w:spacing w:val="0"/>
-          <w:sz w:val="19"/>
-          <w:szCs w:val="19"/>
-          <w:shd w:val="clear" w:fill="FFFFFF"/>
-          <w:lang w:val="en-US" w:eastAsia="zh-CN"/>
-        </w:rPr>
-      </w:pPr>
-      <w:r>
-        <w:rPr>
-          <w:rFonts w:hint="default" w:ascii="Times New Roman" w:hAnsi="Times New Roman" w:eastAsia="宋体" w:cs="Tahoma"/>
-          <w:i w:val="0"/>
-          <w:caps w:val="0"/>
-          <w:color w:val="FF0000"/>
-          <w:spacing w:val="0"/>
-          <w:sz w:val="19"/>
-          <w:szCs w:val="19"/>
-          <w:shd w:val="clear" w:fill="FFFFFF"/>
-          <w:lang w:val="en-US" w:eastAsia="zh-CN"/>
-        </w:rPr>
-        <w:t>test();</w:t>
-      </w:r>
-    </w:p>
-    <w:p>
-      <w:pPr>
-        <w:numPr>
-          <w:ilvl w:val="0"/>
-          <w:numId w:val="0"/>
-        </w:numPr>
-        <w:ind w:firstLine="380" w:firstLineChars="200"/>
-        <w:rPr>
-          <w:rFonts w:hint="default" w:ascii="Times New Roman" w:hAnsi="Times New Roman" w:eastAsia="宋体" w:cs="Tahoma"/>
-          <w:i w:val="0"/>
-          <w:caps w:val="0"/>
-          <w:color w:val="FF0000"/>
-          <w:spacing w:val="0"/>
-          <w:sz w:val="19"/>
-          <w:szCs w:val="19"/>
-          <w:shd w:val="clear" w:fill="FFFFFF"/>
-          <w:lang w:val="en-US" w:eastAsia="zh-CN"/>
-        </w:rPr>
-      </w:pPr>
-      <w:r>
-        <w:rPr>
-          <w:rFonts w:hint="default" w:ascii="Times New Roman" w:hAnsi="Times New Roman" w:eastAsia="宋体" w:cs="Tahoma"/>
-          <w:i w:val="0"/>
-          <w:caps w:val="0"/>
-          <w:color w:val="FF0000"/>
-          <w:spacing w:val="0"/>
-          <w:sz w:val="19"/>
-          <w:szCs w:val="19"/>
-          <w:shd w:val="clear" w:fill="FFFFFF"/>
-          <w:lang w:val="en-US" w:eastAsia="zh-CN"/>
-        </w:rPr>
-        <w:t>alert(message); // 错误！</w:t>
-      </w:r>
-    </w:p>
-    <w:p>
-      <w:pPr>
-        <w:numPr>
-          <w:ilvl w:val="0"/>
-          <w:numId w:val="0"/>
-        </w:numPr>
-        <w:ind w:firstLine="380" w:firstLineChars="200"/>
-        <w:rPr>
-          <w:rFonts w:hint="eastAsia" w:ascii="Times New Roman" w:hAnsi="Times New Roman" w:eastAsia="宋体" w:cs="Tahoma"/>
-          <w:i w:val="0"/>
-          <w:caps w:val="0"/>
-          <w:color w:val="000000" w:themeColor="text1"/>
-          <w:spacing w:val="0"/>
-          <w:sz w:val="19"/>
-          <w:szCs w:val="19"/>
-          <w:shd w:val="clear" w:fill="FFFFFF"/>
-          <w:lang w:val="en-US" w:eastAsia="zh-CN"/>
-          <w14:textFill>
-            <w14:solidFill>
-              <w14:schemeClr w14:val="tx1"/>
-            </w14:solidFill>
-          </w14:textFill>
-        </w:rPr>
-      </w:pPr>
-      <w:r>
-        <w:rPr>
-          <w:rFonts w:hint="default" w:ascii="Times New Roman" w:hAnsi="Times New Roman" w:eastAsia="宋体" w:cs="Tahoma"/>
-          <w:i w:val="0"/>
-          <w:caps w:val="0"/>
-          <w:color w:val="000000" w:themeColor="text1"/>
-          <w:spacing w:val="0"/>
-          <w:sz w:val="19"/>
-          <w:szCs w:val="19"/>
-          <w:shd w:val="clear" w:fill="FFFFFF"/>
-          <w:lang w:val="en-US" w:eastAsia="zh-CN"/>
-          <w14:textFill>
-            <w14:solidFill>
-              <w14:schemeClr w14:val="tx1"/>
-            </w14:solidFill>
-          </w14:textFill>
-        </w:rPr>
-        <w:t>如果在函数中使用 var 定义一个变量，那么这个变量在函数退出后就会被销毁</w:t>
-      </w:r>
-      <w:r>
-        <w:rPr>
-          <w:rFonts w:hint="eastAsia" w:ascii="Times New Roman" w:hAnsi="Times New Roman" w:eastAsia="宋体" w:cs="Tahoma"/>
-          <w:i w:val="0"/>
-          <w:caps w:val="0"/>
-          <w:color w:val="000000" w:themeColor="text1"/>
-          <w:spacing w:val="0"/>
-          <w:sz w:val="19"/>
-          <w:szCs w:val="19"/>
-          <w:shd w:val="clear" w:fill="FFFFFF"/>
-          <w:lang w:val="en-US" w:eastAsia="zh-CN"/>
-          <w14:textFill>
-            <w14:solidFill>
-              <w14:schemeClr w14:val="tx1"/>
-            </w14:solidFill>
-          </w14:textFill>
-        </w:rPr>
-        <w:t>。</w:t>
-      </w:r>
-    </w:p>
-    <w:p>
-      <w:pPr>
-        <w:numPr>
-          <w:ilvl w:val="0"/>
-          <w:numId w:val="0"/>
-        </w:numPr>
-        <w:ind w:firstLine="380" w:firstLineChars="200"/>
-        <w:rPr>
-          <w:rFonts w:hint="default" w:ascii="Times New Roman" w:hAnsi="Times New Roman" w:eastAsia="宋体" w:cs="Tahoma"/>
-          <w:i w:val="0"/>
-          <w:caps w:val="0"/>
-          <w:color w:val="000000" w:themeColor="text1"/>
-          <w:spacing w:val="0"/>
-          <w:sz w:val="19"/>
-          <w:szCs w:val="19"/>
-          <w:shd w:val="clear" w:fill="FFFFFF"/>
-          <w:lang w:val="en-US" w:eastAsia="zh-CN"/>
-          <w14:textFill>
-            <w14:solidFill>
-              <w14:schemeClr w14:val="tx1"/>
-            </w14:solidFill>
-          </w14:textFill>
-        </w:rPr>
-      </w:pPr>
-      <w:r>
-        <w:rPr>
-          <w:rFonts w:hint="default" w:ascii="Times New Roman" w:hAnsi="Times New Roman" w:eastAsia="宋体" w:cs="Tahoma"/>
-          <w:i w:val="0"/>
-          <w:caps w:val="0"/>
-          <w:color w:val="000000" w:themeColor="text1"/>
-          <w:spacing w:val="0"/>
-          <w:sz w:val="19"/>
-          <w:szCs w:val="19"/>
-          <w:shd w:val="clear" w:fill="FFFFFF"/>
-          <w:lang w:val="en-US" w:eastAsia="zh-CN"/>
-          <w14:textFill>
-            <w14:solidFill>
-              <w14:schemeClr w14:val="tx1"/>
-            </w14:solidFill>
-          </w14:textFill>
-        </w:rPr>
-        <w:t>变量 message 是在函数中使用 var 定义的。</w:t>
-      </w:r>
-    </w:p>
-    <w:p>
-      <w:pPr>
-        <w:numPr>
-          <w:ilvl w:val="0"/>
-          <w:numId w:val="0"/>
-        </w:numPr>
-        <w:ind w:firstLine="380" w:firstLineChars="200"/>
-        <w:rPr>
-          <w:rFonts w:hint="default" w:ascii="Times New Roman" w:hAnsi="Times New Roman" w:eastAsia="宋体" w:cs="Tahoma"/>
-          <w:i w:val="0"/>
-          <w:caps w:val="0"/>
-          <w:color w:val="000000" w:themeColor="text1"/>
-          <w:spacing w:val="0"/>
-          <w:sz w:val="19"/>
-          <w:szCs w:val="19"/>
-          <w:shd w:val="clear" w:fill="FFFFFF"/>
-          <w:lang w:val="en-US" w:eastAsia="zh-CN"/>
-          <w14:textFill>
-            <w14:solidFill>
-              <w14:schemeClr w14:val="tx1"/>
-            </w14:solidFill>
-          </w14:textFill>
-        </w:rPr>
-      </w:pPr>
-      <w:r>
-        <w:rPr>
-          <w:rFonts w:hint="default" w:ascii="Times New Roman" w:hAnsi="Times New Roman" w:eastAsia="宋体" w:cs="Tahoma"/>
-          <w:i w:val="0"/>
-          <w:caps w:val="0"/>
-          <w:color w:val="000000" w:themeColor="text1"/>
-          <w:spacing w:val="0"/>
-          <w:sz w:val="19"/>
-          <w:szCs w:val="19"/>
-          <w:shd w:val="clear" w:fill="FFFFFF"/>
-          <w:lang w:val="en-US" w:eastAsia="zh-CN"/>
-          <w14:textFill>
-            <w14:solidFill>
-              <w14:schemeClr w14:val="tx1"/>
-            </w14:solidFill>
-          </w14:textFill>
-        </w:rPr>
-        <w:t>当函数被调用时，就会创建该变量并为其赋值。</w:t>
-      </w:r>
-    </w:p>
-    <w:p>
-      <w:pPr>
-        <w:numPr>
-          <w:ilvl w:val="0"/>
-          <w:numId w:val="0"/>
-        </w:numPr>
-        <w:ind w:firstLine="380" w:firstLineChars="200"/>
-        <w:rPr>
-          <w:rFonts w:hint="default" w:ascii="Times New Roman" w:hAnsi="Times New Roman" w:eastAsia="宋体" w:cs="Tahoma"/>
-          <w:i w:val="0"/>
-          <w:caps w:val="0"/>
-          <w:color w:val="000000" w:themeColor="text1"/>
-          <w:spacing w:val="0"/>
-          <w:sz w:val="19"/>
-          <w:szCs w:val="19"/>
-          <w:shd w:val="clear" w:fill="FFFFFF"/>
-          <w:lang w:val="en-US" w:eastAsia="zh-CN"/>
-          <w14:textFill>
-            <w14:solidFill>
-              <w14:schemeClr w14:val="tx1"/>
-            </w14:solidFill>
-          </w14:textFill>
-        </w:rPr>
-      </w:pPr>
-      <w:r>
-        <w:rPr>
-          <w:rFonts w:hint="default" w:ascii="Times New Roman" w:hAnsi="Times New Roman" w:eastAsia="宋体" w:cs="Tahoma"/>
-          <w:i w:val="0"/>
-          <w:caps w:val="0"/>
-          <w:color w:val="000000" w:themeColor="text1"/>
-          <w:spacing w:val="0"/>
-          <w:sz w:val="19"/>
-          <w:szCs w:val="19"/>
-          <w:shd w:val="clear" w:fill="FFFFFF"/>
-          <w:lang w:val="en-US" w:eastAsia="zh-CN"/>
-          <w14:textFill>
-            <w14:solidFill>
-              <w14:schemeClr w14:val="tx1"/>
-            </w14:solidFill>
-          </w14:textFill>
-        </w:rPr>
-        <w:t>而在此之后，这个变量又会立即被销毁，因此例子中的下一行代码就会导致错误。</w:t>
-      </w:r>
-    </w:p>
-    <w:p>
-      <w:pPr>
-        <w:outlineLvl w:val="1"/>
-        <w:rPr>
-          <w:rFonts w:hint="eastAsia"/>
-          <w:lang w:val="en-US" w:eastAsia="zh-CN"/>
-        </w:rPr>
-      </w:pPr>
-      <w:r>
-        <w:rPr>
-          <w:rFonts w:hint="eastAsia"/>
-          <w:lang w:val="en-US" w:eastAsia="zh-CN"/>
-        </w:rPr>
-        <w:t>2、描述</w:t>
-      </w:r>
-    </w:p>
-    <w:p>
-      <w:pPr>
-        <w:ind w:firstLine="420" w:firstLineChars="200"/>
-        <w:rPr>
-          <w:rFonts w:hint="eastAsia"/>
-          <w:lang w:val="en-US" w:eastAsia="zh-CN"/>
-        </w:rPr>
-      </w:pPr>
-      <w:r>
-        <w:rPr>
-          <w:rFonts w:hint="eastAsia"/>
-          <w:lang w:val="en-US" w:eastAsia="zh-CN"/>
-        </w:rPr>
-        <w:t>变量声明，无论发生在何处，都在</w:t>
-      </w:r>
-      <w:r>
-        <w:rPr>
-          <w:rFonts w:hint="eastAsia"/>
-          <w:highlight w:val="yellow"/>
-          <w:lang w:val="en-US" w:eastAsia="zh-CN"/>
-        </w:rPr>
-        <w:t>执行任何代码之前</w:t>
-      </w:r>
-      <w:r>
-        <w:rPr>
-          <w:rFonts w:hint="eastAsia"/>
-          <w:lang w:val="en-US" w:eastAsia="zh-CN"/>
-        </w:rPr>
-        <w:t>进行处理。</w:t>
-      </w:r>
-    </w:p>
-    <w:p>
-      <w:pPr>
-        <w:ind w:firstLine="420" w:firstLineChars="200"/>
-        <w:rPr>
-          <w:rFonts w:hint="eastAsia"/>
-          <w:lang w:val="en-US" w:eastAsia="zh-CN"/>
-        </w:rPr>
-      </w:pPr>
-      <w:r>
-        <w:rPr>
-          <w:rFonts w:hint="eastAsia"/>
-          <w:lang w:val="en-US" w:eastAsia="zh-CN"/>
-        </w:rPr>
-        <w:t>用 var 声明的变量的</w:t>
-      </w:r>
-      <w:r>
-        <w:rPr>
-          <w:rFonts w:hint="eastAsia"/>
           <w:b/>
           <w:bCs/>
-          <w:color w:val="FF0000"/>
-          <w:lang w:val="en-US" w:eastAsia="zh-CN"/>
-        </w:rPr>
-        <w:t>作用域</w:t>
-      </w:r>
-      <w:r>
-        <w:rPr>
-          <w:rFonts w:hint="eastAsia"/>
-          <w:lang w:val="en-US" w:eastAsia="zh-CN"/>
-        </w:rPr>
-        <w:t>是它当前的执行上下文，它可以是嵌套的函数，也可以是声明在任何函数外的变量。</w:t>
-      </w:r>
-    </w:p>
-    <w:p>
-      <w:pPr>
-        <w:ind w:firstLine="420" w:firstLineChars="200"/>
-        <w:rPr>
-          <w:rFonts w:hint="eastAsia"/>
-          <w:lang w:val="en-US" w:eastAsia="zh-CN"/>
-        </w:rPr>
-      </w:pPr>
-      <w:r>
-        <w:rPr>
-          <w:rFonts w:hint="eastAsia"/>
-          <w:lang w:val="en-US" w:eastAsia="zh-CN"/>
-        </w:rPr>
-        <w:t>如果你</w:t>
+          <w:i w:val="0"/>
+          <w:caps w:val="0"/>
+          <w:color w:val="FF0000"/>
+          <w:spacing w:val="0"/>
+          <w:sz w:val="19"/>
+          <w:szCs w:val="19"/>
+          <w:shd w:val="clear" w:fill="FFFFFF"/>
+        </w:rPr>
+        <w:t>松散类型</w:t>
+      </w:r>
+      <w:r>
+        <w:rPr>
+          <w:rFonts w:ascii="Times New Roman" w:hAnsi="Times New Roman" w:eastAsia="宋体" w:cs="Tahoma"/>
+          <w:i w:val="0"/>
+          <w:caps w:val="0"/>
+          <w:color w:val="101821"/>
+          <w:spacing w:val="0"/>
+          <w:sz w:val="19"/>
+          <w:szCs w:val="19"/>
+          <w:shd w:val="clear" w:fill="FFFFFF"/>
+        </w:rPr>
+        <w:t>的，所谓松散类型就是可以用来保存任何类型的数据</w:t>
+      </w:r>
+      <w:r>
+        <w:rPr>
+          <w:rFonts w:hint="eastAsia" w:ascii="Times New Roman" w:hAnsi="Times New Roman" w:eastAsia="宋体" w:cs="Tahoma"/>
+          <w:i w:val="0"/>
+          <w:caps w:val="0"/>
+          <w:color w:val="101821"/>
+          <w:spacing w:val="0"/>
+          <w:sz w:val="19"/>
+          <w:szCs w:val="19"/>
+          <w:shd w:val="clear" w:fill="FFFFFF"/>
+          <w:lang w:eastAsia="zh-CN"/>
+        </w:rPr>
+        <w:t>（</w:t>
+      </w:r>
+      <w:r>
+        <w:rPr>
+          <w:rFonts w:hint="eastAsia" w:ascii="Times New Roman" w:hAnsi="Times New Roman" w:eastAsia="宋体" w:cs="Tahoma"/>
+          <w:i w:val="0"/>
+          <w:caps w:val="0"/>
+          <w:color w:val="101821"/>
+          <w:spacing w:val="0"/>
+          <w:sz w:val="19"/>
+          <w:szCs w:val="19"/>
+          <w:shd w:val="clear" w:fill="FFFFFF"/>
+          <w:lang w:val="en-US" w:eastAsia="zh-CN"/>
+        </w:rPr>
+        <w:t>一招吃遍天下</w:t>
+      </w:r>
+      <w:r>
+        <w:rPr>
+          <w:rFonts w:hint="eastAsia" w:ascii="Times New Roman" w:hAnsi="Times New Roman" w:eastAsia="宋体" w:cs="Tahoma"/>
+          <w:i w:val="0"/>
+          <w:caps w:val="0"/>
+          <w:color w:val="101821"/>
+          <w:spacing w:val="0"/>
+          <w:sz w:val="19"/>
+          <w:szCs w:val="19"/>
+          <w:shd w:val="clear" w:fill="FFFFFF"/>
+          <w:lang w:eastAsia="zh-CN"/>
+        </w:rPr>
+        <w:t>）</w:t>
+      </w:r>
+      <w:r>
+        <w:rPr>
+          <w:rFonts w:ascii="Times New Roman" w:hAnsi="Times New Roman" w:eastAsia="宋体" w:cs="Tahoma"/>
+          <w:i w:val="0"/>
+          <w:caps w:val="0"/>
+          <w:color w:val="101821"/>
+          <w:spacing w:val="0"/>
+          <w:sz w:val="19"/>
+          <w:szCs w:val="19"/>
+          <w:shd w:val="clear" w:fill="FFFFFF"/>
+        </w:rPr>
+        <w:t>。</w:t>
+      </w:r>
+    </w:p>
+    <w:p>
+      <w:pPr>
+        <w:numPr>
+          <w:ilvl w:val="0"/>
+          <w:numId w:val="0"/>
+        </w:numPr>
+        <w:ind w:firstLine="380" w:firstLineChars="200"/>
+        <w:rPr>
+          <w:rFonts w:ascii="Times New Roman" w:hAnsi="Times New Roman" w:eastAsia="宋体" w:cs="Tahoma"/>
+          <w:i w:val="0"/>
+          <w:caps w:val="0"/>
+          <w:color w:val="101821"/>
+          <w:spacing w:val="0"/>
+          <w:sz w:val="19"/>
+          <w:szCs w:val="19"/>
+          <w:shd w:val="clear" w:fill="FFFFFF"/>
+        </w:rPr>
+      </w:pPr>
+      <w:r>
+        <w:rPr>
+          <w:rFonts w:hint="eastAsia" w:ascii="Times New Roman" w:hAnsi="Times New Roman" w:eastAsia="宋体" w:cs="Tahoma"/>
+          <w:i w:val="0"/>
+          <w:caps w:val="0"/>
+          <w:color w:val="101821"/>
+          <w:spacing w:val="0"/>
+          <w:sz w:val="19"/>
+          <w:szCs w:val="19"/>
+          <w:shd w:val="clear" w:fill="FFFFFF"/>
+        </w:rPr>
+        <w:t>如果你重新声明一个 JavaScript 变量，它将不会丢失其值</w:t>
+      </w:r>
+      <w:r>
+        <w:rPr>
+          <w:rFonts w:hint="eastAsia" w:ascii="Times New Roman" w:hAnsi="Times New Roman" w:eastAsia="宋体" w:cs="Tahoma"/>
+          <w:i w:val="0"/>
+          <w:caps w:val="0"/>
+          <w:color w:val="101821"/>
+          <w:spacing w:val="0"/>
+          <w:sz w:val="19"/>
+          <w:szCs w:val="19"/>
+          <w:shd w:val="clear" w:fill="FFFFFF"/>
+          <w:lang w:eastAsia="zh-CN"/>
+        </w:rPr>
+        <w:t>（</w:t>
+      </w:r>
+      <w:r>
+        <w:rPr>
+          <w:rFonts w:hint="eastAsia" w:ascii="Times New Roman" w:hAnsi="Times New Roman" w:eastAsia="宋体" w:cs="Tahoma"/>
+          <w:i w:val="0"/>
+          <w:caps w:val="0"/>
+          <w:color w:val="101821"/>
+          <w:spacing w:val="0"/>
+          <w:sz w:val="19"/>
+          <w:szCs w:val="19"/>
+          <w:shd w:val="clear" w:fill="FFFFFF"/>
+          <w:lang w:val="en-US" w:eastAsia="zh-CN"/>
+        </w:rPr>
+        <w:t>前提是该变量是在同个函数中</w:t>
+      </w:r>
+      <w:r>
+        <w:rPr>
+          <w:rFonts w:hint="eastAsia" w:ascii="Times New Roman" w:hAnsi="Times New Roman" w:eastAsia="宋体" w:cs="Tahoma"/>
+          <w:i w:val="0"/>
+          <w:caps w:val="0"/>
+          <w:color w:val="101821"/>
+          <w:spacing w:val="0"/>
+          <w:sz w:val="19"/>
+          <w:szCs w:val="19"/>
+          <w:shd w:val="clear" w:fill="FFFFFF"/>
+          <w:lang w:eastAsia="zh-CN"/>
+        </w:rPr>
+        <w:t>）</w:t>
+      </w:r>
+      <w:r>
+        <w:rPr>
+          <w:rFonts w:hint="eastAsia" w:ascii="Times New Roman" w:hAnsi="Times New Roman" w:eastAsia="宋体" w:cs="Tahoma"/>
+          <w:i w:val="0"/>
+          <w:caps w:val="0"/>
+          <w:color w:val="101821"/>
+          <w:spacing w:val="0"/>
+          <w:sz w:val="19"/>
+          <w:szCs w:val="19"/>
+          <w:shd w:val="clear" w:fill="FFFFFF"/>
+        </w:rPr>
+        <w:t>。</w:t>
+      </w:r>
+    </w:p>
+    <w:p>
+      <w:pPr>
+        <w:numPr>
+          <w:ilvl w:val="0"/>
+          <w:numId w:val="0"/>
+        </w:numPr>
+        <w:ind w:firstLine="380" w:firstLineChars="200"/>
+        <w:rPr>
+          <w:rFonts w:hint="default" w:ascii="Times New Roman" w:hAnsi="Times New Roman" w:eastAsia="宋体" w:cs="Tahoma"/>
+          <w:i w:val="0"/>
+          <w:caps w:val="0"/>
+          <w:color w:val="FF0000"/>
+          <w:spacing w:val="0"/>
+          <w:sz w:val="19"/>
+          <w:szCs w:val="19"/>
+          <w:shd w:val="clear" w:fill="FFFFFF"/>
+          <w:lang w:val="en-US" w:eastAsia="zh-CN"/>
+        </w:rPr>
+      </w:pPr>
+      <w:r>
+        <w:rPr>
+          <w:rFonts w:hint="default" w:ascii="Times New Roman" w:hAnsi="Times New Roman" w:eastAsia="宋体" w:cs="Tahoma"/>
+          <w:i w:val="0"/>
+          <w:caps w:val="0"/>
+          <w:color w:val="FF0000"/>
+          <w:spacing w:val="0"/>
+          <w:sz w:val="19"/>
+          <w:szCs w:val="19"/>
+          <w:shd w:val="clear" w:fill="FFFFFF"/>
+          <w:lang w:val="en-US" w:eastAsia="zh-CN"/>
+        </w:rPr>
+        <w:t>var message;</w:t>
+      </w:r>
+    </w:p>
+    <w:p>
+      <w:pPr>
+        <w:numPr>
+          <w:ilvl w:val="0"/>
+          <w:numId w:val="0"/>
+        </w:numPr>
+        <w:ind w:firstLine="380" w:firstLineChars="200"/>
+        <w:rPr>
+          <w:rFonts w:hint="default" w:ascii="Times New Roman" w:hAnsi="Times New Roman" w:eastAsia="宋体" w:cs="Tahoma"/>
+          <w:i w:val="0"/>
+          <w:caps w:val="0"/>
+          <w:color w:val="000000" w:themeColor="text1"/>
+          <w:spacing w:val="0"/>
+          <w:sz w:val="19"/>
+          <w:szCs w:val="19"/>
+          <w:shd w:val="clear" w:fill="FFFFFF"/>
+          <w:lang w:val="en-US" w:eastAsia="zh-CN"/>
+          <w14:textFill>
+            <w14:solidFill>
+              <w14:schemeClr w14:val="tx1"/>
+            </w14:solidFill>
+          </w14:textFill>
+        </w:rPr>
+      </w:pPr>
+      <w:r>
+        <w:rPr>
+          <w:rFonts w:hint="default" w:ascii="Times New Roman" w:hAnsi="Times New Roman" w:eastAsia="宋体" w:cs="Tahoma"/>
+          <w:i w:val="0"/>
+          <w:caps w:val="0"/>
+          <w:color w:val="000000" w:themeColor="text1"/>
+          <w:spacing w:val="0"/>
+          <w:sz w:val="19"/>
+          <w:szCs w:val="19"/>
+          <w:shd w:val="clear" w:fill="FFFFFF"/>
+          <w:lang w:val="en-US" w:eastAsia="zh-CN"/>
+          <w14:textFill>
+            <w14:solidFill>
+              <w14:schemeClr w14:val="tx1"/>
+            </w14:solidFill>
+          </w14:textFill>
+        </w:rPr>
+        <w:t xml:space="preserve">这行代码定义了一个名为 message 的变量，该变量可以用来保存任何值（像这样未经过初始化的 变量，会保存一个特殊的值—— </w:t>
+      </w:r>
+      <w:r>
+        <w:rPr>
+          <w:rFonts w:hint="default" w:ascii="Times New Roman" w:hAnsi="Times New Roman" w:eastAsia="宋体" w:cs="Tahoma"/>
+          <w:i w:val="0"/>
+          <w:caps w:val="0"/>
+          <w:color w:val="000000" w:themeColor="text1"/>
+          <w:spacing w:val="0"/>
+          <w:sz w:val="19"/>
+          <w:szCs w:val="19"/>
+          <w:highlight w:val="yellow"/>
+          <w:shd w:val="clear" w:fill="FFFFFF"/>
+          <w:lang w:val="en-US" w:eastAsia="zh-CN"/>
+          <w14:textFill>
+            <w14:solidFill>
+              <w14:schemeClr w14:val="tx1"/>
+            </w14:solidFill>
+          </w14:textFill>
+        </w:rPr>
+        <w:t>undefined</w:t>
+      </w:r>
+      <w:r>
+        <w:rPr>
+          <w:rFonts w:hint="default" w:ascii="Times New Roman" w:hAnsi="Times New Roman" w:eastAsia="宋体" w:cs="Tahoma"/>
+          <w:i w:val="0"/>
+          <w:caps w:val="0"/>
+          <w:color w:val="000000" w:themeColor="text1"/>
+          <w:spacing w:val="0"/>
+          <w:sz w:val="19"/>
+          <w:szCs w:val="19"/>
+          <w:shd w:val="clear" w:fill="FFFFFF"/>
+          <w:lang w:val="en-US" w:eastAsia="zh-CN"/>
+          <w14:textFill>
+            <w14:solidFill>
+              <w14:schemeClr w14:val="tx1"/>
+            </w14:solidFill>
+          </w14:textFill>
+        </w:rPr>
+        <w:t>）。</w:t>
+      </w:r>
+    </w:p>
+    <w:p>
+      <w:pPr>
+        <w:numPr>
+          <w:ilvl w:val="0"/>
+          <w:numId w:val="0"/>
+        </w:numPr>
+        <w:ind w:firstLine="380" w:firstLineChars="200"/>
+        <w:rPr>
+          <w:rFonts w:hint="default" w:ascii="Times New Roman" w:hAnsi="Times New Roman" w:eastAsia="宋体" w:cs="Tahoma"/>
+          <w:i w:val="0"/>
+          <w:caps w:val="0"/>
+          <w:color w:val="000000" w:themeColor="text1"/>
+          <w:spacing w:val="0"/>
+          <w:sz w:val="19"/>
+          <w:szCs w:val="19"/>
+          <w:shd w:val="clear" w:fill="FFFFFF"/>
+          <w:lang w:val="en-US" w:eastAsia="zh-CN"/>
+          <w14:textFill>
+            <w14:solidFill>
+              <w14:schemeClr w14:val="tx1"/>
+            </w14:solidFill>
+          </w14:textFill>
+        </w:rPr>
+      </w:pPr>
+      <w:r>
+        <w:rPr>
+          <w:rFonts w:hint="default" w:ascii="Times New Roman" w:hAnsi="Times New Roman" w:eastAsia="宋体" w:cs="Tahoma"/>
+          <w:i w:val="0"/>
+          <w:caps w:val="0"/>
+          <w:color w:val="000000" w:themeColor="text1"/>
+          <w:spacing w:val="0"/>
+          <w:sz w:val="19"/>
+          <w:szCs w:val="19"/>
+          <w:shd w:val="clear" w:fill="FFFFFF"/>
+          <w:lang w:val="en-US" w:eastAsia="zh-CN"/>
+          <w14:textFill>
+            <w14:solidFill>
+              <w14:schemeClr w14:val="tx1"/>
+            </w14:solidFill>
+          </w14:textFill>
+        </w:rPr>
+        <w:t>在严格模式下，不能定义名为 eval 或 arguments 的变量，否则会导致语法错误。</w:t>
+      </w:r>
+    </w:p>
+    <w:p>
+      <w:pPr>
+        <w:numPr>
+          <w:ilvl w:val="0"/>
+          <w:numId w:val="0"/>
+        </w:numPr>
+        <w:ind w:firstLine="380" w:firstLineChars="200"/>
+        <w:rPr>
+          <w:rFonts w:hint="default" w:ascii="Times New Roman" w:hAnsi="Times New Roman" w:eastAsia="宋体" w:cs="Tahoma"/>
+          <w:i w:val="0"/>
+          <w:caps w:val="0"/>
+          <w:color w:val="FF0000"/>
+          <w:spacing w:val="0"/>
+          <w:sz w:val="19"/>
+          <w:szCs w:val="19"/>
+          <w:shd w:val="clear" w:fill="FFFFFF"/>
+          <w:lang w:val="en-US" w:eastAsia="zh-CN"/>
+        </w:rPr>
+      </w:pPr>
+      <w:r>
+        <w:rPr>
+          <w:rFonts w:hint="default" w:ascii="Times New Roman" w:hAnsi="Times New Roman" w:eastAsia="宋体" w:cs="Tahoma"/>
+          <w:i w:val="0"/>
+          <w:caps w:val="0"/>
+          <w:color w:val="FF0000"/>
+          <w:spacing w:val="0"/>
+          <w:sz w:val="19"/>
+          <w:szCs w:val="19"/>
+          <w:shd w:val="clear" w:fill="FFFFFF"/>
+          <w:lang w:val="en-US" w:eastAsia="zh-CN"/>
+        </w:rPr>
+        <w:t>var message = "hi";</w:t>
+      </w:r>
+    </w:p>
+    <w:p>
+      <w:pPr>
+        <w:numPr>
+          <w:ilvl w:val="0"/>
+          <w:numId w:val="0"/>
+        </w:numPr>
+        <w:ind w:firstLine="380" w:firstLineChars="200"/>
+        <w:rPr>
+          <w:rFonts w:hint="default" w:ascii="Times New Roman" w:hAnsi="Times New Roman" w:eastAsia="宋体" w:cs="Tahoma"/>
+          <w:i w:val="0"/>
+          <w:caps w:val="0"/>
+          <w:color w:val="000000" w:themeColor="text1"/>
+          <w:spacing w:val="0"/>
+          <w:sz w:val="19"/>
+          <w:szCs w:val="19"/>
+          <w:shd w:val="clear" w:fill="FFFFFF"/>
+          <w:lang w:val="en-US" w:eastAsia="zh-CN"/>
+          <w14:textFill>
+            <w14:solidFill>
+              <w14:schemeClr w14:val="tx1"/>
+            </w14:solidFill>
+          </w14:textFill>
+        </w:rPr>
+      </w:pPr>
+      <w:r>
+        <w:rPr>
+          <w:rFonts w:hint="default" w:ascii="Times New Roman" w:hAnsi="Times New Roman" w:eastAsia="宋体" w:cs="Tahoma"/>
+          <w:i w:val="0"/>
+          <w:caps w:val="0"/>
+          <w:color w:val="000000" w:themeColor="text1"/>
+          <w:spacing w:val="0"/>
+          <w:sz w:val="19"/>
+          <w:szCs w:val="19"/>
+          <w:shd w:val="clear" w:fill="FFFFFF"/>
+          <w:lang w:val="en-US" w:eastAsia="zh-CN"/>
+          <w14:textFill>
+            <w14:solidFill>
+              <w14:schemeClr w14:val="tx1"/>
+            </w14:solidFill>
+          </w14:textFill>
+        </w:rPr>
+        <w:t>在此，变量 message 中保存了一个字符串值 “hi” 。</w:t>
+      </w:r>
+    </w:p>
+    <w:p>
+      <w:pPr>
+        <w:numPr>
+          <w:ilvl w:val="0"/>
+          <w:numId w:val="0"/>
+        </w:numPr>
+        <w:ind w:firstLine="380" w:firstLineChars="200"/>
+        <w:rPr>
+          <w:rFonts w:hint="default" w:ascii="Times New Roman" w:hAnsi="Times New Roman" w:eastAsia="宋体" w:cs="Tahoma"/>
+          <w:i w:val="0"/>
+          <w:caps w:val="0"/>
+          <w:color w:val="000000" w:themeColor="text1"/>
+          <w:spacing w:val="0"/>
+          <w:sz w:val="19"/>
+          <w:szCs w:val="19"/>
+          <w:shd w:val="clear" w:fill="FFFFFF"/>
+          <w:lang w:val="en-US" w:eastAsia="zh-CN"/>
+          <w14:textFill>
+            <w14:solidFill>
+              <w14:schemeClr w14:val="tx1"/>
+            </w14:solidFill>
+          </w14:textFill>
+        </w:rPr>
+      </w:pPr>
+      <w:r>
+        <w:rPr>
+          <w:rFonts w:hint="default" w:ascii="Times New Roman" w:hAnsi="Times New Roman" w:eastAsia="宋体" w:cs="Tahoma"/>
+          <w:i w:val="0"/>
+          <w:caps w:val="0"/>
+          <w:color w:val="000000" w:themeColor="text1"/>
+          <w:spacing w:val="0"/>
+          <w:sz w:val="19"/>
+          <w:szCs w:val="19"/>
+          <w:shd w:val="clear" w:fill="FFFFFF"/>
+          <w:lang w:val="en-US" w:eastAsia="zh-CN"/>
+          <w14:textFill>
+            <w14:solidFill>
+              <w14:schemeClr w14:val="tx1"/>
+            </w14:solidFill>
+          </w14:textFill>
+        </w:rPr>
+        <w:t>像这样初始化变量并不会把它标记为字符串类型；</w:t>
+      </w:r>
+    </w:p>
+    <w:p>
+      <w:pPr>
+        <w:numPr>
+          <w:ilvl w:val="0"/>
+          <w:numId w:val="0"/>
+        </w:numPr>
+        <w:ind w:firstLine="380" w:firstLineChars="200"/>
+        <w:rPr>
+          <w:rFonts w:hint="default" w:ascii="Times New Roman" w:hAnsi="Times New Roman" w:eastAsia="宋体" w:cs="Tahoma"/>
+          <w:i w:val="0"/>
+          <w:caps w:val="0"/>
+          <w:color w:val="000000" w:themeColor="text1"/>
+          <w:spacing w:val="0"/>
+          <w:sz w:val="19"/>
+          <w:szCs w:val="19"/>
+          <w:shd w:val="clear" w:fill="FFFFFF"/>
+          <w:lang w:val="en-US" w:eastAsia="zh-CN"/>
+          <w14:textFill>
+            <w14:solidFill>
+              <w14:schemeClr w14:val="tx1"/>
+            </w14:solidFill>
+          </w14:textFill>
+        </w:rPr>
+      </w:pPr>
+      <w:r>
+        <w:rPr>
+          <w:rFonts w:hint="default" w:ascii="Times New Roman" w:hAnsi="Times New Roman" w:eastAsia="宋体" w:cs="Tahoma"/>
+          <w:i w:val="0"/>
+          <w:caps w:val="0"/>
+          <w:color w:val="000000" w:themeColor="text1"/>
+          <w:spacing w:val="0"/>
+          <w:sz w:val="19"/>
+          <w:szCs w:val="19"/>
+          <w:shd w:val="clear" w:fill="FFFFFF"/>
+          <w:lang w:val="en-US" w:eastAsia="zh-CN"/>
+          <w14:textFill>
+            <w14:solidFill>
+              <w14:schemeClr w14:val="tx1"/>
+            </w14:solidFill>
+          </w14:textFill>
+        </w:rPr>
+        <w:t>初始化的过程就是给变量赋一个值那么简单。</w:t>
+      </w:r>
+    </w:p>
+    <w:p>
+      <w:pPr>
+        <w:numPr>
+          <w:ilvl w:val="0"/>
+          <w:numId w:val="0"/>
+        </w:numPr>
+        <w:ind w:firstLine="380" w:firstLineChars="200"/>
+        <w:rPr>
+          <w:rFonts w:hint="default" w:ascii="Times New Roman" w:hAnsi="Times New Roman" w:eastAsia="宋体" w:cs="Tahoma"/>
+          <w:i w:val="0"/>
+          <w:caps w:val="0"/>
+          <w:color w:val="FF0000"/>
+          <w:spacing w:val="0"/>
+          <w:sz w:val="19"/>
+          <w:szCs w:val="19"/>
+          <w:shd w:val="clear" w:fill="FFFFFF"/>
+          <w:lang w:val="en-US" w:eastAsia="zh-CN"/>
+        </w:rPr>
+      </w:pPr>
+      <w:r>
+        <w:rPr>
+          <w:rFonts w:hint="default" w:ascii="Times New Roman" w:hAnsi="Times New Roman" w:eastAsia="宋体" w:cs="Tahoma"/>
+          <w:i w:val="0"/>
+          <w:caps w:val="0"/>
+          <w:color w:val="FF0000"/>
+          <w:spacing w:val="0"/>
+          <w:sz w:val="19"/>
+          <w:szCs w:val="19"/>
+          <w:shd w:val="clear" w:fill="FFFFFF"/>
+          <w:lang w:val="en-US" w:eastAsia="zh-CN"/>
+        </w:rPr>
+        <w:t>function test(){</w:t>
+      </w:r>
+    </w:p>
+    <w:p>
+      <w:pPr>
+        <w:numPr>
+          <w:ilvl w:val="0"/>
+          <w:numId w:val="0"/>
+        </w:numPr>
+        <w:ind w:firstLine="380" w:firstLineChars="200"/>
+        <w:rPr>
+          <w:rFonts w:hint="default" w:ascii="Times New Roman" w:hAnsi="Times New Roman" w:eastAsia="宋体" w:cs="Tahoma"/>
+          <w:i w:val="0"/>
+          <w:caps w:val="0"/>
+          <w:color w:val="FF0000"/>
+          <w:spacing w:val="0"/>
+          <w:sz w:val="19"/>
+          <w:szCs w:val="19"/>
+          <w:shd w:val="clear" w:fill="FFFFFF"/>
+          <w:lang w:val="en-US" w:eastAsia="zh-CN"/>
+        </w:rPr>
+      </w:pPr>
+      <w:r>
+        <w:rPr>
+          <w:rFonts w:hint="default" w:ascii="Times New Roman" w:hAnsi="Times New Roman" w:eastAsia="宋体" w:cs="Tahoma"/>
+          <w:i w:val="0"/>
+          <w:caps w:val="0"/>
+          <w:color w:val="FF0000"/>
+          <w:spacing w:val="0"/>
+          <w:sz w:val="19"/>
+          <w:szCs w:val="19"/>
+          <w:shd w:val="clear" w:fill="FFFFFF"/>
+          <w:lang w:val="en-US" w:eastAsia="zh-CN"/>
+        </w:rPr>
+        <w:t>var message = "hi"; // 局部变量</w:t>
+      </w:r>
+    </w:p>
+    <w:p>
+      <w:pPr>
+        <w:numPr>
+          <w:ilvl w:val="0"/>
+          <w:numId w:val="0"/>
+        </w:numPr>
+        <w:ind w:firstLine="380" w:firstLineChars="200"/>
+        <w:rPr>
+          <w:rFonts w:hint="default" w:ascii="Times New Roman" w:hAnsi="Times New Roman" w:eastAsia="宋体" w:cs="Tahoma"/>
+          <w:i w:val="0"/>
+          <w:caps w:val="0"/>
+          <w:color w:val="000000" w:themeColor="text1"/>
+          <w:spacing w:val="0"/>
+          <w:sz w:val="19"/>
+          <w:szCs w:val="19"/>
+          <w:shd w:val="clear" w:fill="FFFFFF"/>
+          <w:lang w:val="en-US" w:eastAsia="zh-CN"/>
+          <w14:textFill>
+            <w14:solidFill>
+              <w14:schemeClr w14:val="tx1"/>
+            </w14:solidFill>
+          </w14:textFill>
+        </w:rPr>
+      </w:pPr>
+      <w:r>
+        <w:rPr>
+          <w:rFonts w:hint="default" w:ascii="Times New Roman" w:hAnsi="Times New Roman" w:eastAsia="宋体" w:cs="Tahoma"/>
+          <w:i w:val="0"/>
+          <w:caps w:val="0"/>
+          <w:color w:val="FF0000"/>
+          <w:spacing w:val="0"/>
+          <w:sz w:val="19"/>
+          <w:szCs w:val="19"/>
+          <w:shd w:val="clear" w:fill="FFFFFF"/>
+          <w:lang w:val="en-US" w:eastAsia="zh-CN"/>
+        </w:rPr>
+        <w:t>}</w:t>
+      </w:r>
+    </w:p>
+    <w:p>
+      <w:pPr>
+        <w:numPr>
+          <w:ilvl w:val="0"/>
+          <w:numId w:val="0"/>
+        </w:numPr>
+        <w:ind w:firstLine="380" w:firstLineChars="200"/>
+        <w:rPr>
+          <w:rFonts w:hint="default" w:ascii="Times New Roman" w:hAnsi="Times New Roman" w:eastAsia="宋体" w:cs="Tahoma"/>
+          <w:i w:val="0"/>
+          <w:caps w:val="0"/>
+          <w:color w:val="FF0000"/>
+          <w:spacing w:val="0"/>
+          <w:sz w:val="19"/>
+          <w:szCs w:val="19"/>
+          <w:shd w:val="clear" w:fill="FFFFFF"/>
+          <w:lang w:val="en-US" w:eastAsia="zh-CN"/>
+        </w:rPr>
+      </w:pPr>
+      <w:r>
+        <w:rPr>
+          <w:rFonts w:hint="default" w:ascii="Times New Roman" w:hAnsi="Times New Roman" w:eastAsia="宋体" w:cs="Tahoma"/>
+          <w:i w:val="0"/>
+          <w:caps w:val="0"/>
+          <w:color w:val="FF0000"/>
+          <w:spacing w:val="0"/>
+          <w:sz w:val="19"/>
+          <w:szCs w:val="19"/>
+          <w:shd w:val="clear" w:fill="FFFFFF"/>
+          <w:lang w:val="en-US" w:eastAsia="zh-CN"/>
+        </w:rPr>
+        <w:t>test();</w:t>
+      </w:r>
+    </w:p>
+    <w:p>
+      <w:pPr>
+        <w:numPr>
+          <w:ilvl w:val="0"/>
+          <w:numId w:val="0"/>
+        </w:numPr>
+        <w:ind w:firstLine="380" w:firstLineChars="200"/>
+        <w:rPr>
+          <w:rFonts w:hint="default" w:ascii="Times New Roman" w:hAnsi="Times New Roman" w:eastAsia="宋体" w:cs="Tahoma"/>
+          <w:i w:val="0"/>
+          <w:caps w:val="0"/>
+          <w:color w:val="FF0000"/>
+          <w:spacing w:val="0"/>
+          <w:sz w:val="19"/>
+          <w:szCs w:val="19"/>
+          <w:shd w:val="clear" w:fill="FFFFFF"/>
+          <w:lang w:val="en-US" w:eastAsia="zh-CN"/>
+        </w:rPr>
+      </w:pPr>
+      <w:r>
+        <w:rPr>
+          <w:rFonts w:hint="default" w:ascii="Times New Roman" w:hAnsi="Times New Roman" w:eastAsia="宋体" w:cs="Tahoma"/>
+          <w:i w:val="0"/>
+          <w:caps w:val="0"/>
+          <w:color w:val="FF0000"/>
+          <w:spacing w:val="0"/>
+          <w:sz w:val="19"/>
+          <w:szCs w:val="19"/>
+          <w:shd w:val="clear" w:fill="FFFFFF"/>
+          <w:lang w:val="en-US" w:eastAsia="zh-CN"/>
+        </w:rPr>
+        <w:t>alert(message); // 错误！</w:t>
+      </w:r>
+    </w:p>
+    <w:p>
+      <w:pPr>
+        <w:numPr>
+          <w:ilvl w:val="0"/>
+          <w:numId w:val="0"/>
+        </w:numPr>
+        <w:ind w:firstLine="380" w:firstLineChars="200"/>
+        <w:rPr>
+          <w:rFonts w:hint="eastAsia" w:ascii="Times New Roman" w:hAnsi="Times New Roman" w:eastAsia="宋体" w:cs="Tahoma"/>
+          <w:i w:val="0"/>
+          <w:caps w:val="0"/>
+          <w:color w:val="000000" w:themeColor="text1"/>
+          <w:spacing w:val="0"/>
+          <w:sz w:val="19"/>
+          <w:szCs w:val="19"/>
+          <w:shd w:val="clear" w:fill="FFFFFF"/>
+          <w:lang w:val="en-US" w:eastAsia="zh-CN"/>
+          <w14:textFill>
+            <w14:solidFill>
+              <w14:schemeClr w14:val="tx1"/>
+            </w14:solidFill>
+          </w14:textFill>
+        </w:rPr>
+      </w:pPr>
+      <w:r>
+        <w:rPr>
+          <w:rFonts w:hint="default" w:ascii="Times New Roman" w:hAnsi="Times New Roman" w:eastAsia="宋体" w:cs="Tahoma"/>
+          <w:i w:val="0"/>
+          <w:caps w:val="0"/>
+          <w:color w:val="000000" w:themeColor="text1"/>
+          <w:spacing w:val="0"/>
+          <w:sz w:val="19"/>
+          <w:szCs w:val="19"/>
+          <w:shd w:val="clear" w:fill="FFFFFF"/>
+          <w:lang w:val="en-US" w:eastAsia="zh-CN"/>
+          <w14:textFill>
+            <w14:solidFill>
+              <w14:schemeClr w14:val="tx1"/>
+            </w14:solidFill>
+          </w14:textFill>
+        </w:rPr>
+        <w:t>如果在函数中使用 var 定义一个变量，那么这个变量在函数退出后就会被销毁</w:t>
+      </w:r>
+      <w:r>
+        <w:rPr>
+          <w:rFonts w:hint="eastAsia" w:ascii="Times New Roman" w:hAnsi="Times New Roman" w:eastAsia="宋体" w:cs="Tahoma"/>
+          <w:i w:val="0"/>
+          <w:caps w:val="0"/>
+          <w:color w:val="000000" w:themeColor="text1"/>
+          <w:spacing w:val="0"/>
+          <w:sz w:val="19"/>
+          <w:szCs w:val="19"/>
+          <w:shd w:val="clear" w:fill="FFFFFF"/>
+          <w:lang w:val="en-US" w:eastAsia="zh-CN"/>
+          <w14:textFill>
+            <w14:solidFill>
+              <w14:schemeClr w14:val="tx1"/>
+            </w14:solidFill>
+          </w14:textFill>
+        </w:rPr>
+        <w:t>。</w:t>
+      </w:r>
+    </w:p>
+    <w:p>
+      <w:pPr>
+        <w:numPr>
+          <w:ilvl w:val="0"/>
+          <w:numId w:val="0"/>
+        </w:numPr>
+        <w:ind w:firstLine="380" w:firstLineChars="200"/>
+        <w:rPr>
+          <w:rFonts w:hint="default" w:ascii="Times New Roman" w:hAnsi="Times New Roman" w:eastAsia="宋体" w:cs="Tahoma"/>
+          <w:i w:val="0"/>
+          <w:caps w:val="0"/>
+          <w:color w:val="000000" w:themeColor="text1"/>
+          <w:spacing w:val="0"/>
+          <w:sz w:val="19"/>
+          <w:szCs w:val="19"/>
+          <w:shd w:val="clear" w:fill="FFFFFF"/>
+          <w:lang w:val="en-US" w:eastAsia="zh-CN"/>
+          <w14:textFill>
+            <w14:solidFill>
+              <w14:schemeClr w14:val="tx1"/>
+            </w14:solidFill>
+          </w14:textFill>
+        </w:rPr>
+      </w:pPr>
+      <w:r>
+        <w:rPr>
+          <w:rFonts w:hint="default" w:ascii="Times New Roman" w:hAnsi="Times New Roman" w:eastAsia="宋体" w:cs="Tahoma"/>
+          <w:i w:val="0"/>
+          <w:caps w:val="0"/>
+          <w:color w:val="000000" w:themeColor="text1"/>
+          <w:spacing w:val="0"/>
+          <w:sz w:val="19"/>
+          <w:szCs w:val="19"/>
+          <w:shd w:val="clear" w:fill="FFFFFF"/>
+          <w:lang w:val="en-US" w:eastAsia="zh-CN"/>
+          <w14:textFill>
+            <w14:solidFill>
+              <w14:schemeClr w14:val="tx1"/>
+            </w14:solidFill>
+          </w14:textFill>
+        </w:rPr>
+        <w:t>变量 message 是在函数中使用 var 定义的。</w:t>
+      </w:r>
+    </w:p>
+    <w:p>
+      <w:pPr>
+        <w:numPr>
+          <w:ilvl w:val="0"/>
+          <w:numId w:val="0"/>
+        </w:numPr>
+        <w:ind w:firstLine="380" w:firstLineChars="200"/>
+        <w:rPr>
+          <w:rFonts w:hint="default" w:ascii="Times New Roman" w:hAnsi="Times New Roman" w:eastAsia="宋体" w:cs="Tahoma"/>
+          <w:i w:val="0"/>
+          <w:caps w:val="0"/>
+          <w:color w:val="000000" w:themeColor="text1"/>
+          <w:spacing w:val="0"/>
+          <w:sz w:val="19"/>
+          <w:szCs w:val="19"/>
+          <w:shd w:val="clear" w:fill="FFFFFF"/>
+          <w:lang w:val="en-US" w:eastAsia="zh-CN"/>
+          <w14:textFill>
+            <w14:solidFill>
+              <w14:schemeClr w14:val="tx1"/>
+            </w14:solidFill>
+          </w14:textFill>
+        </w:rPr>
+      </w:pPr>
+      <w:r>
+        <w:rPr>
+          <w:rFonts w:hint="default" w:ascii="Times New Roman" w:hAnsi="Times New Roman" w:eastAsia="宋体" w:cs="Tahoma"/>
+          <w:i w:val="0"/>
+          <w:caps w:val="0"/>
+          <w:color w:val="000000" w:themeColor="text1"/>
+          <w:spacing w:val="0"/>
+          <w:sz w:val="19"/>
+          <w:szCs w:val="19"/>
+          <w:shd w:val="clear" w:fill="FFFFFF"/>
+          <w:lang w:val="en-US" w:eastAsia="zh-CN"/>
+          <w14:textFill>
+            <w14:solidFill>
+              <w14:schemeClr w14:val="tx1"/>
+            </w14:solidFill>
+          </w14:textFill>
+        </w:rPr>
+        <w:t>当函数被调用时，就会创建该变量并为其赋值。</w:t>
+      </w:r>
+    </w:p>
+    <w:p>
+      <w:pPr>
+        <w:numPr>
+          <w:ilvl w:val="0"/>
+          <w:numId w:val="0"/>
+        </w:numPr>
+        <w:ind w:firstLine="380" w:firstLineChars="200"/>
+        <w:rPr>
+          <w:rFonts w:hint="default" w:ascii="Times New Roman" w:hAnsi="Times New Roman" w:eastAsia="宋体" w:cs="Tahoma"/>
+          <w:i w:val="0"/>
+          <w:caps w:val="0"/>
+          <w:color w:val="000000" w:themeColor="text1"/>
+          <w:spacing w:val="0"/>
+          <w:sz w:val="19"/>
+          <w:szCs w:val="19"/>
+          <w:shd w:val="clear" w:fill="FFFFFF"/>
+          <w:lang w:val="en-US" w:eastAsia="zh-CN"/>
+          <w14:textFill>
+            <w14:solidFill>
+              <w14:schemeClr w14:val="tx1"/>
+            </w14:solidFill>
+          </w14:textFill>
+        </w:rPr>
+      </w:pPr>
+      <w:r>
+        <w:rPr>
+          <w:rFonts w:hint="default" w:ascii="Times New Roman" w:hAnsi="Times New Roman" w:eastAsia="宋体" w:cs="Tahoma"/>
+          <w:i w:val="0"/>
+          <w:caps w:val="0"/>
+          <w:color w:val="000000" w:themeColor="text1"/>
+          <w:spacing w:val="0"/>
+          <w:sz w:val="19"/>
+          <w:szCs w:val="19"/>
+          <w:shd w:val="clear" w:fill="FFFFFF"/>
+          <w:lang w:val="en-US" w:eastAsia="zh-CN"/>
+          <w14:textFill>
+            <w14:solidFill>
+              <w14:schemeClr w14:val="tx1"/>
+            </w14:solidFill>
+          </w14:textFill>
+        </w:rPr>
+        <w:t>而在此之后，这个变量又会立即被销毁，因此例子中的下一行代码就会导致错误。</w:t>
+      </w:r>
+    </w:p>
+    <w:p>
+      <w:pPr>
+        <w:outlineLvl w:val="1"/>
+        <w:rPr>
+          <w:rFonts w:hint="eastAsia"/>
+          <w:lang w:val="en-US" w:eastAsia="zh-CN"/>
+        </w:rPr>
+      </w:pPr>
+      <w:r>
+        <w:rPr>
+          <w:rFonts w:hint="eastAsia"/>
+          <w:lang w:val="en-US" w:eastAsia="zh-CN"/>
+        </w:rPr>
+        <w:t>2、描述</w:t>
+      </w:r>
+    </w:p>
+    <w:p>
+      <w:pPr>
+        <w:ind w:firstLine="420" w:firstLineChars="200"/>
+        <w:rPr>
+          <w:rFonts w:hint="eastAsia"/>
+          <w:lang w:val="en-US" w:eastAsia="zh-CN"/>
+        </w:rPr>
+      </w:pPr>
+      <w:r>
+        <w:rPr>
+          <w:rFonts w:hint="eastAsia"/>
+          <w:lang w:val="en-US" w:eastAsia="zh-CN"/>
+        </w:rPr>
+        <w:t>变量声明，无论发生在何处，都在</w:t>
+      </w:r>
+      <w:r>
+        <w:rPr>
+          <w:rFonts w:hint="eastAsia"/>
+          <w:highlight w:val="yellow"/>
+          <w:lang w:val="en-US" w:eastAsia="zh-CN"/>
+        </w:rPr>
+        <w:t>执行任何代码之前</w:t>
+      </w:r>
+      <w:r>
+        <w:rPr>
+          <w:rFonts w:hint="eastAsia"/>
+          <w:lang w:val="en-US" w:eastAsia="zh-CN"/>
+        </w:rPr>
+        <w:t>进行处理。</w:t>
+      </w:r>
+    </w:p>
+    <w:p>
+      <w:pPr>
+        <w:ind w:firstLine="420" w:firstLineChars="200"/>
+        <w:rPr>
+          <w:rFonts w:hint="eastAsia"/>
+          <w:lang w:val="en-US" w:eastAsia="zh-CN"/>
+        </w:rPr>
+      </w:pPr>
+      <w:r>
+        <w:rPr>
+          <w:rFonts w:hint="eastAsia"/>
+          <w:lang w:val="en-US" w:eastAsia="zh-CN"/>
+        </w:rPr>
+        <w:t>用 var 声明的变量的</w:t>
       </w:r>
       <w:r>
         <w:rPr>
           <w:rFonts w:hint="eastAsia"/>
           <w:b/>
           <w:bCs/>
-          <w:i w:val="0"/>
-          <w:iCs w:val="0"/>
-          <w:color w:val="FF0000"/>
-          <w:highlight w:val="yellow"/>
-          <w:lang w:val="en-US" w:eastAsia="zh-CN"/>
-        </w:rPr>
-        <w:t>重新声明一个 JavaScript 变量，它将不会丢失其值</w:t>
-      </w:r>
-      <w:r>
-        <w:rPr>
-          <w:rFonts w:hint="eastAsia"/>
-          <w:lang w:val="en-US" w:eastAsia="zh-CN"/>
-        </w:rPr>
-        <w:t>。</w:t>
-      </w:r>
-    </w:p>
-    <w:p>
-      <w:pPr>
-        <w:ind w:firstLine="420" w:firstLineChars="200"/>
-        <w:rPr>
-          <w:rFonts w:hint="default"/>
-          <w:lang w:val="en-US" w:eastAsia="zh-CN"/>
-        </w:rPr>
-      </w:pPr>
-      <w:r>
-        <w:rPr>
-          <w:rFonts w:hint="eastAsia"/>
-          <w:lang w:val="en-US" w:eastAsia="zh-CN"/>
-        </w:rPr>
-        <w:t>将赋值给</w:t>
-      </w:r>
-      <w:r>
-        <w:rPr>
-          <w:rFonts w:hint="eastAsia"/>
-          <w:highlight w:val="yellow"/>
-          <w:lang w:val="en-US" w:eastAsia="zh-CN"/>
-        </w:rPr>
-        <w:t>未声明变量的值</w:t>
-      </w:r>
-      <w:r>
-        <w:rPr>
-          <w:rFonts w:hint="eastAsia"/>
-          <w:lang w:val="en-US" w:eastAsia="zh-CN"/>
-        </w:rPr>
-        <w:t>在执行</w:t>
+          <w:color w:val="FF0000"/>
+          <w:lang w:val="en-US" w:eastAsia="zh-CN"/>
+        </w:rPr>
+        <w:t>作用域</w:t>
+      </w:r>
+      <w:r>
+        <w:rPr>
+          <w:rFonts w:hint="eastAsia"/>
+          <w:lang w:val="en-US" w:eastAsia="zh-CN"/>
+        </w:rPr>
+        <w:t>是它当前的执行上下文，它可以是嵌套的函数，也可以是声明在任何函数外的变量。</w:t>
+      </w:r>
+    </w:p>
+    <w:p>
+      <w:pPr>
+        <w:ind w:firstLine="420" w:firstLineChars="200"/>
+        <w:rPr>
+          <w:rFonts w:hint="eastAsia"/>
+          <w:lang w:val="en-US" w:eastAsia="zh-CN"/>
+        </w:rPr>
+      </w:pPr>
+      <w:r>
+        <w:rPr>
+          <w:rFonts w:hint="eastAsia"/>
+          <w:lang w:val="en-US" w:eastAsia="zh-CN"/>
+        </w:rPr>
+        <w:t>如果你</w:t>
       </w:r>
       <w:r>
         <w:rPr>
           <w:rFonts w:hint="eastAsia"/>
           <w:b/>
           <w:bCs/>
+          <w:i w:val="0"/>
+          <w:iCs w:val="0"/>
+          <w:color w:val="FF0000"/>
+          <w:highlight w:val="yellow"/>
+          <w:lang w:val="en-US" w:eastAsia="zh-CN"/>
+        </w:rPr>
+        <w:t>重新声明一个 JavaScript 变量，它将不会丢失其值</w:t>
+      </w:r>
+      <w:r>
+        <w:rPr>
+          <w:rFonts w:hint="eastAsia"/>
+          <w:lang w:val="en-US" w:eastAsia="zh-CN"/>
+        </w:rPr>
+        <w:t>。</w:t>
+      </w:r>
+    </w:p>
+    <w:p>
+      <w:pPr>
+        <w:ind w:firstLine="420" w:firstLineChars="200"/>
+        <w:rPr>
+          <w:rFonts w:hint="default"/>
+          <w:lang w:val="en-US" w:eastAsia="zh-CN"/>
+        </w:rPr>
+      </w:pPr>
+      <w:r>
+        <w:rPr>
+          <w:rFonts w:hint="eastAsia"/>
+          <w:lang w:val="en-US" w:eastAsia="zh-CN"/>
+        </w:rPr>
+        <w:t>将赋值给</w:t>
+      </w:r>
+      <w:r>
+        <w:rPr>
+          <w:rFonts w:hint="eastAsia"/>
+          <w:highlight w:val="yellow"/>
+          <w:lang w:val="en-US" w:eastAsia="zh-CN"/>
+        </w:rPr>
+        <w:t>未声明变量的值</w:t>
+      </w:r>
+      <w:r>
+        <w:rPr>
+          <w:rFonts w:hint="eastAsia"/>
+          <w:lang w:val="en-US" w:eastAsia="zh-CN"/>
+        </w:rPr>
+        <w:t>在执行</w:t>
+      </w:r>
+      <w:r>
+        <w:rPr>
+          <w:rFonts w:hint="eastAsia"/>
+          <w:b/>
+          <w:bCs/>
           <w:color w:val="FF0000"/>
           <w:lang w:val="en-US" w:eastAsia="zh-CN"/>
         </w:rPr>
@@ -2440,7 +2590,42 @@
             </w14:solidFill>
           </w14:textFill>
         </w:rPr>
-        <w:t>将赋值给未声明变量的值在执行赋值时将其隐式地创建为</w:t>
+        <w:t>将赋值给未声明变量的值在执行赋值时将其</w:t>
+      </w:r>
+      <w:r>
+        <w:rPr>
+          <w:rFonts w:hint="default" w:ascii="Times New Roman" w:hAnsi="Times New Roman" w:eastAsia="宋体" w:cs="Tahoma"/>
+          <w:b/>
+          <w:bCs/>
+          <w:i w:val="0"/>
+          <w:caps w:val="0"/>
+          <w:color w:val="FF0000"/>
+          <w:spacing w:val="0"/>
+          <w:sz w:val="19"/>
+          <w:szCs w:val="19"/>
+          <w:shd w:val="clear" w:fill="FFFFFF"/>
+          <w:lang w:val="en-US" w:eastAsia="zh-CN"/>
+        </w:rPr>
+        <w:t>隐式地</w:t>
+      </w:r>
+      <w:r>
+        <w:rPr>
+          <w:rFonts w:hint="default" w:ascii="Times New Roman" w:hAnsi="Times New Roman" w:eastAsia="宋体" w:cs="Tahoma"/>
+          <w:i w:val="0"/>
+          <w:caps w:val="0"/>
+          <w:color w:val="000000" w:themeColor="text1"/>
+          <w:spacing w:val="0"/>
+          <w:sz w:val="19"/>
+          <w:szCs w:val="19"/>
+          <w:shd w:val="clear" w:fill="FFFFFF"/>
+          <w:lang w:val="en-US" w:eastAsia="zh-CN"/>
+          <w14:textFill>
+            <w14:solidFill>
+              <w14:schemeClr w14:val="tx1"/>
+            </w14:solidFill>
+          </w14:textFill>
+        </w:rPr>
+        <w:t>创建为</w:t>
       </w:r>
       <w:r>
         <w:rPr>
@@ -2630,7 +2815,9 @@
         </w:tblBorders>
         <w:tblLayout w:type="autofit"/>
         <w:tblCellMar>
+          <w:top w:w="0" w:type="dxa"/>
           <w:left w:w="108" w:type="dxa"/>
+          <w:bottom w:w="0" w:type="dxa"/>
           <w:right w:w="108" w:type="dxa"/>
         </w:tblCellMar>
       </w:tblPr>
@@ -2648,7 +2835,9 @@
             <w:insideV w:val="single" w:color="auto" w:sz="4" w:space="0"/>
           </w:tblBorders>
           <w:tblCellMar>
+            <w:top w:w="0" w:type="dxa"/>
             <w:left w:w="108" w:type="dxa"/>
+            <w:bottom w:w="0" w:type="dxa"/>
             <w:right w:w="108" w:type="dxa"/>
           </w:tblCellMar>
         </w:tblPrEx>
@@ -2921,6 +3110,7 @@
       <w:pPr>
         <w:widowControl w:val="0"/>
         <w:numPr>
+          <w:ilvl w:val="0"/>
           <w:numId w:val="0"/>
         </w:numPr>
         <w:jc w:val="both"/>
@@ -3120,6 +3310,42 @@
           <w:lang w:val="en-US" w:eastAsia="zh-CN"/>
         </w:rPr>
         <w:t>console.log('still going...'); // 永不执行。</w:t>
+      </w:r>
+    </w:p>
+    <w:p>
+      <w:pPr>
+        <w:widowControl w:val="0"/>
+        <w:numPr>
+          <w:ilvl w:val="0"/>
+          <w:numId w:val="0"/>
+        </w:numPr>
+        <w:ind w:firstLine="380" w:firstLineChars="200"/>
+        <w:jc w:val="both"/>
+        <w:rPr>
+          <w:rFonts w:hint="default" w:ascii="Times New Roman" w:hAnsi="Times New Roman" w:eastAsia="宋体" w:cs="Tahoma"/>
+          <w:i w:val="0"/>
+          <w:caps w:val="0"/>
+          <w:color w:val="FF0000"/>
+          <w:spacing w:val="0"/>
+          <w:sz w:val="19"/>
+          <w:szCs w:val="19"/>
+          <w:shd w:val="clear" w:fill="FFFFFF"/>
+          <w:lang w:val="en-US" w:eastAsia="zh-CN"/>
+        </w:rPr>
+      </w:pPr>
+      <w:r>
+        <w:rPr>
+          <w:rFonts w:hint="eastAsia" w:ascii="Times New Roman" w:hAnsi="Times New Roman" w:eastAsia="宋体" w:cs="Tahoma"/>
+          <w:i w:val="0"/>
+          <w:caps w:val="0"/>
+          <w:color w:val="FF0000"/>
+          <w:spacing w:val="0"/>
+          <w:sz w:val="19"/>
+          <w:szCs w:val="19"/>
+          <w:shd w:val="clear" w:fill="FFFFFF"/>
+          <w:lang w:val="en-US" w:eastAsia="zh-CN"/>
+        </w:rPr>
+        <w:t>--------------------------------------------------------</w:t>
       </w:r>
     </w:p>
     <w:p>
@@ -3291,7 +3517,9 @@
         </w:tblBorders>
         <w:tblLayout w:type="autofit"/>
         <w:tblCellMar>
+          <w:top w:w="0" w:type="dxa"/>
           <w:left w:w="108" w:type="dxa"/>
+          <w:bottom w:w="0" w:type="dxa"/>
           <w:right w:w="108" w:type="dxa"/>
         </w:tblCellMar>
       </w:tblPr>
@@ -3308,6 +3536,12 @@
             <w:insideH w:val="single" w:color="auto" w:sz="4" w:space="0"/>
             <w:insideV w:val="single" w:color="auto" w:sz="4" w:space="0"/>
           </w:tblBorders>
+          <w:tblCellMar>
+            <w:top w:w="0" w:type="dxa"/>
+            <w:left w:w="108" w:type="dxa"/>
+            <w:bottom w:w="0" w:type="dxa"/>
+            <w:right w:w="108" w:type="dxa"/>
+          </w:tblCellMar>
         </w:tblPrEx>
         <w:tc>
           <w:tcPr>
@@ -3897,7 +4131,9 @@
         </w:tblBorders>
         <w:tblLayout w:type="autofit"/>
         <w:tblCellMar>
+          <w:top w:w="0" w:type="dxa"/>
           <w:left w:w="108" w:type="dxa"/>
+          <w:bottom w:w="0" w:type="dxa"/>
           <w:right w:w="108" w:type="dxa"/>
         </w:tblCellMar>
       </w:tblPr>
@@ -4267,7 +4503,9 @@
         </w:tblBorders>
         <w:tblLayout w:type="autofit"/>
         <w:tblCellMar>
+          <w:top w:w="0" w:type="dxa"/>
           <w:left w:w="108" w:type="dxa"/>
+          <w:bottom w:w="0" w:type="dxa"/>
           <w:right w:w="108" w:type="dxa"/>
         </w:tblCellMar>
       </w:tblPr>
@@ -4284,10 +4522,6 @@
             <w:insideH w:val="single" w:color="auto" w:sz="4" w:space="0"/>
             <w:insideV w:val="single" w:color="auto" w:sz="4" w:space="0"/>
           </w:tblBorders>
-          <w:tblCellMar>
-            <w:left w:w="108" w:type="dxa"/>
-            <w:right w:w="108" w:type="dxa"/>
-          </w:tblCellMar>
         </w:tblPrEx>
         <w:tc>
           <w:tcPr>
@@ -4492,7 +4726,9 @@
             <w:insideV w:val="single" w:color="auto" w:sz="4" w:space="0"/>
           </w:tblBorders>
           <w:tblCellMar>
+            <w:top w:w="0" w:type="dxa"/>
             <w:left w:w="108" w:type="dxa"/>
+            <w:bottom w:w="0" w:type="dxa"/>
             <w:right w:w="108" w:type="dxa"/>
           </w:tblCellMar>
         </w:tblPrEx>
@@ -4757,8 +4993,6 @@
               </w:rPr>
               <w:t>}</w:t>
             </w:r>
-            <w:bookmarkStart w:id="0" w:name="_GoBack"/>
-            <w:bookmarkEnd w:id="0"/>
           </w:p>
         </w:tc>
       </w:tr>
@@ -5917,7 +6151,40 @@
           <w:shd w:val="clear" w:fill="FFFFFF"/>
           <w:lang w:val="en-US" w:eastAsia="zh-CN"/>
         </w:rPr>
-        <w:t xml:space="preserve">  var y = 2;   // y被声明成函数a作用域的变量，然后赋值成2。</w:t>
+        <w:t xml:space="preserve">  </w:t>
+      </w:r>
+      <w:r>
+        <w:rPr>
+          <w:rFonts w:hint="eastAsia" w:ascii="Tahoma" w:hAnsi="Tahoma" w:eastAsia="Tahoma" w:cs="Tahoma"/>
+          <w:i w:val="0"/>
+          <w:caps w:val="0"/>
+          <w:color w:val="4472C4" w:themeColor="accent5"/>
+          <w:spacing w:val="0"/>
+          <w:sz w:val="19"/>
+          <w:szCs w:val="19"/>
+          <w:shd w:val="clear" w:fill="FFFFFF"/>
+          <w:lang w:val="en-US" w:eastAsia="zh-CN"/>
+          <w14:textFill>
+            <w14:solidFill>
+              <w14:schemeClr w14:val="accent5"/>
+            </w14:solidFill>
+          </w14:textFill>
+        </w:rPr>
+        <w:t>var y = 2;</w:t>
+      </w:r>
+      <w:r>
+        <w:rPr>
+          <w:rFonts w:hint="eastAsia" w:ascii="Tahoma" w:hAnsi="Tahoma" w:eastAsia="Tahoma" w:cs="Tahoma"/>
+          <w:i w:val="0"/>
+          <w:caps w:val="0"/>
+          <w:color w:val="FF0000"/>
+          <w:spacing w:val="0"/>
+          <w:sz w:val="19"/>
+          <w:szCs w:val="19"/>
+          <w:shd w:val="clear" w:fill="FFFFFF"/>
+          <w:lang w:val="en-US" w:eastAsia="zh-CN"/>
+        </w:rPr>
+        <w:t xml:space="preserve">   // y被声明成函数a作用域的变量，然后赋值成2。</w:t>
       </w:r>
     </w:p>
     <w:p>
@@ -6061,7 +6328,40 @@
           <w:shd w:val="clear" w:fill="FFFFFF"/>
           <w:lang w:val="en-US" w:eastAsia="zh-CN"/>
         </w:rPr>
-        <w:t xml:space="preserve">    y = 4;  // 已存在的外部函数的y变量被赋值为4，不生成新的全局变量。</w:t>
+        <w:t xml:space="preserve">   </w:t>
+      </w:r>
+      <w:r>
+        <w:rPr>
+          <w:rFonts w:hint="eastAsia" w:ascii="Tahoma" w:hAnsi="Tahoma" w:eastAsia="Tahoma" w:cs="Tahoma"/>
+          <w:i w:val="0"/>
+          <w:caps w:val="0"/>
+          <w:color w:val="4472C4" w:themeColor="accent5"/>
+          <w:spacing w:val="0"/>
+          <w:sz w:val="19"/>
+          <w:szCs w:val="19"/>
+          <w:shd w:val="clear" w:fill="FFFFFF"/>
+          <w:lang w:val="en-US" w:eastAsia="zh-CN"/>
+          <w14:textFill>
+            <w14:solidFill>
+              <w14:schemeClr w14:val="accent5"/>
+            </w14:solidFill>
+          </w14:textFill>
+        </w:rPr>
+        <w:t xml:space="preserve"> y = 4;</w:t>
+      </w:r>
+      <w:r>
+        <w:rPr>
+          <w:rFonts w:hint="eastAsia" w:ascii="Tahoma" w:hAnsi="Tahoma" w:eastAsia="Tahoma" w:cs="Tahoma"/>
+          <w:i w:val="0"/>
+          <w:caps w:val="0"/>
+          <w:color w:val="FF0000"/>
+          <w:spacing w:val="0"/>
+          <w:sz w:val="19"/>
+          <w:szCs w:val="19"/>
+          <w:shd w:val="clear" w:fill="FFFFFF"/>
+          <w:lang w:val="en-US" w:eastAsia="zh-CN"/>
+        </w:rPr>
+        <w:t xml:space="preserve">  // 已存在的外部函数的y变量被赋值为4，不生成新的全局变量。</w:t>
       </w:r>
     </w:p>
     <w:p>
@@ -6205,7 +6505,40 @@
           <w:shd w:val="clear" w:fill="FFFFFF"/>
           <w:lang w:val="en-US" w:eastAsia="zh-CN"/>
         </w:rPr>
-        <w:t xml:space="preserve">  console.log(x, y, z);  // 3 4 5</w:t>
+        <w:t xml:space="preserve">  console.log(x, </w:t>
+      </w:r>
+      <w:r>
+        <w:rPr>
+          <w:rFonts w:hint="eastAsia" w:ascii="Tahoma" w:hAnsi="Tahoma" w:eastAsia="Tahoma" w:cs="Tahoma"/>
+          <w:i w:val="0"/>
+          <w:caps w:val="0"/>
+          <w:color w:val="4472C4" w:themeColor="accent5"/>
+          <w:spacing w:val="0"/>
+          <w:sz w:val="19"/>
+          <w:szCs w:val="19"/>
+          <w:shd w:val="clear" w:fill="FFFFFF"/>
+          <w:lang w:val="en-US" w:eastAsia="zh-CN"/>
+          <w14:textFill>
+            <w14:solidFill>
+              <w14:schemeClr w14:val="accent5"/>
+            </w14:solidFill>
+          </w14:textFill>
+        </w:rPr>
+        <w:t>y</w:t>
+      </w:r>
+      <w:r>
+        <w:rPr>
+          <w:rFonts w:hint="eastAsia" w:ascii="Tahoma" w:hAnsi="Tahoma" w:eastAsia="Tahoma" w:cs="Tahoma"/>
+          <w:i w:val="0"/>
+          <w:caps w:val="0"/>
+          <w:color w:val="FF0000"/>
+          <w:spacing w:val="0"/>
+          <w:sz w:val="19"/>
+          <w:szCs w:val="19"/>
+          <w:shd w:val="clear" w:fill="FFFFFF"/>
+          <w:lang w:val="en-US" w:eastAsia="zh-CN"/>
+        </w:rPr>
+        <w:t>, z);  // 3 4 5</w:t>
       </w:r>
     </w:p>
     <w:p>
@@ -6345,14 +6678,33 @@
           <w:rFonts w:hint="eastAsia" w:ascii="Tahoma" w:hAnsi="Tahoma" w:eastAsia="Tahoma" w:cs="Tahoma"/>
           <w:i w:val="0"/>
           <w:caps w:val="0"/>
-          <w:color w:val="FF0000"/>
-          <w:spacing w:val="0"/>
-          <w:sz w:val="19"/>
-          <w:szCs w:val="19"/>
-          <w:shd w:val="clear" w:fill="FFFFFF"/>
-          <w:lang w:val="en-US" w:eastAsia="zh-CN"/>
-        </w:rPr>
-        <w:t>console.log(typeof y); // undefined，因为y是a函数的本地（local）变量。</w:t>
+          <w:color w:val="4472C4" w:themeColor="accent5"/>
+          <w:spacing w:val="0"/>
+          <w:sz w:val="19"/>
+          <w:szCs w:val="19"/>
+          <w:shd w:val="clear" w:fill="FFFFFF"/>
+          <w:lang w:val="en-US" w:eastAsia="zh-CN"/>
+          <w14:textFill>
+            <w14:solidFill>
+              <w14:schemeClr w14:val="accent5"/>
+            </w14:solidFill>
+          </w14:textFill>
+        </w:rPr>
+        <w:t xml:space="preserve">console.log(typeof y); </w:t>
+      </w:r>
+      <w:r>
+        <w:rPr>
+          <w:rFonts w:hint="eastAsia" w:ascii="Tahoma" w:hAnsi="Tahoma" w:eastAsia="Tahoma" w:cs="Tahoma"/>
+          <w:i w:val="0"/>
+          <w:caps w:val="0"/>
+          <w:color w:val="FF0000"/>
+          <w:spacing w:val="0"/>
+          <w:sz w:val="19"/>
+          <w:szCs w:val="19"/>
+          <w:shd w:val="clear" w:fill="FFFFFF"/>
+          <w:lang w:val="en-US" w:eastAsia="zh-CN"/>
+        </w:rPr>
+        <w:t>// undefined，因为y是a函数的本地（local）变量。</w:t>
       </w:r>
     </w:p>
     <w:p>
@@ -18834,7 +19186,12 @@
             <w:insideH w:val="none" w:color="auto" w:sz="0" w:space="0"/>
             <w:insideV w:val="none" w:color="auto" w:sz="0" w:space="0"/>
           </w:tblBorders>
-          <w:shd w:val="clear" w:color="auto" w:fill="FFFFFF"/>
+          <w:tblCellMar>
+            <w:top w:w="15" w:type="dxa"/>
+            <w:left w:w="15" w:type="dxa"/>
+            <w:bottom w:w="15" w:type="dxa"/>
+            <w:right w:w="15" w:type="dxa"/>
+          </w:tblCellMar>
         </w:tblPrEx>
         <w:trPr>
           <w:tblHeader/>
@@ -19201,7 +19558,6 @@
             <w:insideH w:val="none" w:color="auto" w:sz="0" w:space="0"/>
             <w:insideV w:val="none" w:color="auto" w:sz="0" w:space="0"/>
           </w:tblBorders>
-          <w:shd w:val="clear" w:color="auto" w:fill="FFFFFF"/>
           <w:tblCellMar>
             <w:top w:w="15" w:type="dxa"/>
             <w:left w:w="15" w:type="dxa"/>
@@ -19562,6 +19918,7 @@
             <w:insideH w:val="none" w:color="auto" w:sz="0" w:space="0"/>
             <w:insideV w:val="none" w:color="auto" w:sz="0" w:space="0"/>
           </w:tblBorders>
+          <w:shd w:val="clear" w:color="auto" w:fill="FFFFFF"/>
           <w:tblCellMar>
             <w:top w:w="15" w:type="dxa"/>
             <w:left w:w="15" w:type="dxa"/>
@@ -19742,6 +20099,7 @@
             <w:insideH w:val="none" w:color="auto" w:sz="0" w:space="0"/>
             <w:insideV w:val="none" w:color="auto" w:sz="0" w:space="0"/>
           </w:tblBorders>
+          <w:shd w:val="clear" w:color="auto" w:fill="FFFFFF"/>
           <w:tblCellMar>
             <w:top w:w="15" w:type="dxa"/>
             <w:left w:w="15" w:type="dxa"/>
@@ -24137,8 +24495,10 @@
         <w:rPr>
           <w:rFonts w:hint="default"/>
         </w:rPr>
-        <w:t>parseFloat() 可以识别前面讨论过的所有浮点数值格式，也包括十进制整数格式。但</w:t>
-      </w:r>
+        <w:t>parseFloat() 可以识别前面讨论过的所有浮点数值格式，也包括十进制整数格式。</w:t>
+      </w:r>
+      <w:bookmarkStart w:id="0" w:name="_GoBack"/>
+      <w:bookmarkEnd w:id="0"/>
       <w:r>
         <w:rPr>
           <w:rFonts w:hint="default"/>
@@ -24700,7 +25060,6 @@
             <w:insideH w:val="single" w:color="auto" w:sz="4" w:space="0"/>
             <w:insideV w:val="single" w:color="auto" w:sz="4" w:space="0"/>
           </w:tblBorders>
-          <w:shd w:val="clear" w:color="auto" w:fill="FFFFFF"/>
           <w:tblCellMar>
             <w:top w:w="15" w:type="dxa"/>
             <w:left w:w="15" w:type="dxa"/>
@@ -25284,6 +25643,7 @@
             <w:insideH w:val="single" w:color="auto" w:sz="4" w:space="0"/>
             <w:insideV w:val="single" w:color="auto" w:sz="4" w:space="0"/>
           </w:tblBorders>
+          <w:shd w:val="clear" w:color="auto" w:fill="FFFFFF"/>
           <w:tblCellMar>
             <w:top w:w="15" w:type="dxa"/>
             <w:left w:w="15" w:type="dxa"/>
@@ -25513,6 +25873,7 @@
             <w:insideH w:val="single" w:color="auto" w:sz="4" w:space="0"/>
             <w:insideV w:val="single" w:color="auto" w:sz="4" w:space="0"/>
           </w:tblBorders>
+          <w:shd w:val="clear" w:color="auto" w:fill="FFFFFF"/>
           <w:tblCellMar>
             <w:top w:w="15" w:type="dxa"/>
             <w:left w:w="15" w:type="dxa"/>
@@ -25742,6 +26103,7 @@
             <w:insideH w:val="single" w:color="auto" w:sz="4" w:space="0"/>
             <w:insideV w:val="single" w:color="auto" w:sz="4" w:space="0"/>
           </w:tblBorders>
+          <w:shd w:val="clear" w:color="auto" w:fill="FFFFFF"/>
           <w:tblCellMar>
             <w:top w:w="15" w:type="dxa"/>
             <w:left w:w="15" w:type="dxa"/>
@@ -25871,6 +26233,7 @@
             <w:insideH w:val="single" w:color="auto" w:sz="4" w:space="0"/>
             <w:insideV w:val="single" w:color="auto" w:sz="4" w:space="0"/>
           </w:tblBorders>
+          <w:shd w:val="clear" w:color="auto" w:fill="FFFFFF"/>
           <w:tblCellMar>
             <w:top w:w="15" w:type="dxa"/>
             <w:left w:w="15" w:type="dxa"/>
@@ -40211,7 +40574,7 @@
 </file>
 
 <file path=word/numbering.xml><?xml version="1.0" encoding="utf-8"?>
-<w:numbering xmlns:wpc="http://schemas.microsoft.com/office/word/2010/wordprocessingCanvas" xmlns:mc="http://schemas.openxmlformats.org/markup-compatibility/2006" xmlns:o="urn:schemas-microsoft-com:office:office" xmlns:r="http://schemas.openxmlformats.org/officeDocument/2006/relationships" xmlns:m="http://schemas.openxmlformats.org/officeDocument/2006/math" xmlns:v="urn:schemas-microsoft-com:vml" xmlns:wp14="http://schemas.microsoft.com/office/word/2010/wordprocessingDrawing" xmlns:wp="http://schemas.openxmlformats.org/drawingml/2006/wordprocessingDrawing" xmlns:w10="urn:schemas-microsoft-com:office:word" xmlns:w="http://schemas.openxmlformats.org/wordprocessingml/2006/main" xmlns:w14="http://schemas.microsoft.com/office/word/2010/wordml" xmlns:wpg="http://schemas.microsoft.com/office/word/2010/wordprocessingGroup" xmlns:wpi="http://schemas.microsoft.com/office/word/2010/wordprocessingInk" xmlns:wne="http://schemas.microsoft.com/office/word/2006/wordml" xmlns:wps="http://schemas.microsoft.com/office/word/2010/wordprocessingShape" mc:Ignorable="w14 wp14">
+<w:numbering xmlns:wpc="http://schemas.microsoft.com/office/word/2010/wordprocessingCanvas" xmlns:mc="http://schemas.openxmlformats.org/markup-compatibility/2006" xmlns:o="urn:schemas-microsoft-com:office:office" xmlns:r="http://schemas.openxmlformats.org/officeDocument/2006/relationships" xmlns:m="http://schemas.openxmlformats.org/officeDocument/2006/math" xmlns:v="urn:schemas-microsoft-com:vml" xmlns:wp14="http://schemas.microsoft.com/office/word/2010/wordprocessingDrawing" xmlns:wp="http://schemas.openxmlformats.org/drawingml/2006/wordprocessingDrawing" xmlns:w10="urn:schemas-microsoft-com:office:word" xmlns:w="http://schemas.openxmlformats.org/wordprocessingml/2006/main" xmlns:w14="http://schemas.microsoft.com/office/word/2010/wordml" xmlns:wpg="http://schemas.microsoft.com/office/word/2010/wordprocessingGroup" xmlns:wpi="http://schemas.microsoft.com/office/word/2010/wordprocessingInk" xmlns:wne="http://schemas.microsoft.com/office/word/2006/wordml" xmlns:wps="http://schemas.microsoft.com/office/word/2010/wordprocessingShape" xmlns:wpsCustomData="http://www.wps.cn/officeDocument/2013/wpsCustomData" mc:Ignorable="w14 wp14">
   <w:abstractNum w:abstractNumId="0">
     <w:nsid w:val="96737CA3"/>
     <w:multiLevelType w:val="singleLevel"/>
@@ -40324,13 +40687,14 @@
 </file>
 
 <file path=word/styles.xml><?xml version="1.0" encoding="utf-8"?>
-<w:styles xmlns:mc="http://schemas.openxmlformats.org/markup-compatibility/2006" xmlns:o="urn:schemas-microsoft-com:office:office" xmlns:r="http://schemas.openxmlformats.org/officeDocument/2006/relationships" xmlns:m="http://schemas.openxmlformats.org/officeDocument/2006/math" xmlns:v="urn:schemas-microsoft-com:vml" xmlns:w="http://schemas.openxmlformats.org/wordprocessingml/2006/main" xmlns:w14="http://schemas.microsoft.com/office/word/2010/wordml" xmlns:w10="urn:schemas-microsoft-com:office:word" xmlns:sl="http://schemas.openxmlformats.org/schemaLibrary/2006/main" mc:Ignorable="w14">
+<w:styles xmlns:mc="http://schemas.openxmlformats.org/markup-compatibility/2006" xmlns:o="urn:schemas-microsoft-com:office:office" xmlns:r="http://schemas.openxmlformats.org/officeDocument/2006/relationships" xmlns:m="http://schemas.openxmlformats.org/officeDocument/2006/math" xmlns:v="urn:schemas-microsoft-com:vml" xmlns:w="http://schemas.openxmlformats.org/wordprocessingml/2006/main" xmlns:w14="http://schemas.microsoft.com/office/word/2010/wordml" xmlns:w10="urn:schemas-microsoft-com:office:word" xmlns:sl="http://schemas.openxmlformats.org/schemaLibrary/2006/main" xmlns:wpsCustomData="http://www.wps.cn/officeDocument/2013/wpsCustomData" mc:Ignorable="w14">
   <w:docDefaults>
     <w:rPrDefault>
       <w:rPr>
         <w:rFonts w:ascii="Times New Roman" w:hAnsi="Times New Roman" w:eastAsia="宋体" w:cs="Times New Roman"/>
       </w:rPr>
     </w:rPrDefault>
+    <w:pPrDefault/>
   </w:docDefaults>
   <w:latentStyles w:count="260" w:defQFormat="0" w:defUnhideWhenUsed="1" w:defSemiHidden="1" w:defUIPriority="99" w:defLockedState="0">
     <w:lsdException w:qFormat="1" w:unhideWhenUsed="0" w:uiPriority="0" w:semiHidden="0" w:name="Normal"/>
@@ -40432,7 +40796,7 @@
     <w:lsdException w:qFormat="1" w:unhideWhenUsed="0" w:uiPriority="0" w:semiHidden="0" w:name="HTML Code"/>
     <w:lsdException w:unhideWhenUsed="0" w:uiPriority="0" w:semiHidden="0" w:name="HTML Definition"/>
     <w:lsdException w:unhideWhenUsed="0" w:uiPriority="0" w:semiHidden="0" w:name="HTML Keyboard"/>
-    <w:lsdException w:unhideWhenUsed="0" w:uiPriority="0" w:semiHidden="0" w:name="HTML Preformatted"/>
+    <w:lsdException w:qFormat="1" w:unhideWhenUsed="0" w:uiPriority="0" w:semiHidden="0" w:name="HTML Preformatted"/>
     <w:lsdException w:unhideWhenUsed="0" w:uiPriority="0" w:semiHidden="0" w:name="HTML Sample"/>
     <w:lsdException w:unhideWhenUsed="0" w:uiPriority="0" w:semiHidden="0" w:name="HTML Typewriter"/>
     <w:lsdException w:unhideWhenUsed="0" w:uiPriority="0" w:semiHidden="0" w:name="HTML Variable"/>
@@ -40481,7 +40845,7 @@
     <w:lsdException w:unhideWhenUsed="0" w:uiPriority="0" w:semiHidden="0" w:name="Table Web 2"/>
     <w:lsdException w:unhideWhenUsed="0" w:uiPriority="0" w:semiHidden="0" w:name="Table Web 3"/>
     <w:lsdException w:unhideWhenUsed="0" w:uiPriority="0" w:semiHidden="0" w:name="Balloon Text"/>
-    <w:lsdException w:unhideWhenUsed="0" w:uiPriority="0" w:semiHidden="0" w:name="Table Grid"/>
+    <w:lsdException w:qFormat="1" w:unhideWhenUsed="0" w:uiPriority="0" w:semiHidden="0" w:name="Table Grid"/>
     <w:lsdException w:unhideWhenUsed="0" w:uiPriority="0" w:semiHidden="0" w:name="Table Theme"/>
     <w:lsdException w:unhideWhenUsed="0" w:uiPriority="60" w:semiHidden="0" w:name="Light Shading"/>
     <w:lsdException w:unhideWhenUsed="0" w:uiPriority="61" w:semiHidden="0" w:name="Light List"/>
@@ -40703,6 +41067,7 @@
   <w:style w:type="paragraph" w:styleId="6">
     <w:name w:val="HTML Preformatted"/>
     <w:basedOn w:val="1"/>
+    <w:qFormat/>
     <w:uiPriority w:val="0"/>
     <w:pPr>
       <w:tabs>
@@ -40752,6 +41117,7 @@
   <w:style w:type="table" w:styleId="9">
     <w:name w:val="Table Grid"/>
     <w:basedOn w:val="8"/>
+    <w:qFormat/>
     <w:uiPriority w:val="0"/>
     <w:pPr>
       <w:widowControl w:val="0"/>

</xml_diff>